<commit_message>
Scenarios en layout alleen nog maar
</commit_message>
<xml_diff>
--- a/Ifind.docx
+++ b/Ifind.docx
@@ -1,6 +1,6 @@
 
 <file path=word/document.xml><?xml version="1.0" encoding="utf-8"?>
-<w:document xmlns:wpc="http://schemas.microsoft.com/office/word/2010/wordprocessingCanvas" xmlns:cx="http://schemas.microsoft.com/office/drawing/2014/chartex" xmlns:cx1="http://schemas.microsoft.com/office/drawing/2015/9/8/chartex" xmlns:cx2="http://schemas.microsoft.com/office/drawing/2015/10/21/chartex" xmlns:mc="http://schemas.openxmlformats.org/markup-compatibility/2006" xmlns:o="urn:schemas-microsoft-com:office:office" xmlns:r="http://schemas.openxmlformats.org/officeDocument/2006/relationships" xmlns:m="http://schemas.openxmlformats.org/officeDocument/2006/math" xmlns:v="urn:schemas-microsoft-com:vml" xmlns:wp14="http://schemas.microsoft.com/office/word/2010/wordprocessingDrawing" xmlns:wp="http://schemas.openxmlformats.org/drawingml/2006/wordprocessingDrawing" xmlns:w10="urn:schemas-microsoft-com:office:word" xmlns:w="http://schemas.openxmlformats.org/wordprocessingml/2006/main" xmlns:w14="http://schemas.microsoft.com/office/word/2010/wordml" xmlns:w15="http://schemas.microsoft.com/office/word/2012/wordml" xmlns:w16se="http://schemas.microsoft.com/office/word/2015/wordml/symex" xmlns:wpg="http://schemas.microsoft.com/office/word/2010/wordprocessingGroup" xmlns:wpi="http://schemas.microsoft.com/office/word/2010/wordprocessingInk" xmlns:wne="http://schemas.microsoft.com/office/word/2006/wordml" xmlns:wps="http://schemas.microsoft.com/office/word/2010/wordprocessingShape" mc:Ignorable="w14 w15 w16se wp14">
+<w:document xmlns:wpc="http://schemas.microsoft.com/office/word/2010/wordprocessingCanvas" xmlns:mc="http://schemas.openxmlformats.org/markup-compatibility/2006" xmlns:o="urn:schemas-microsoft-com:office:office" xmlns:r="http://schemas.openxmlformats.org/officeDocument/2006/relationships" xmlns:m="http://schemas.openxmlformats.org/officeDocument/2006/math" xmlns:v="urn:schemas-microsoft-com:vml" xmlns:wp14="http://schemas.microsoft.com/office/word/2010/wordprocessingDrawing" xmlns:wp="http://schemas.openxmlformats.org/drawingml/2006/wordprocessingDrawing" xmlns:w10="urn:schemas-microsoft-com:office:word" xmlns:w="http://schemas.openxmlformats.org/wordprocessingml/2006/main" xmlns:w14="http://schemas.microsoft.com/office/word/2010/wordml" xmlns:w15="http://schemas.microsoft.com/office/word/2012/wordml" xmlns:wpg="http://schemas.microsoft.com/office/word/2010/wordprocessingGroup" xmlns:wpi="http://schemas.microsoft.com/office/word/2010/wordprocessingInk" xmlns:wne="http://schemas.microsoft.com/office/word/2006/wordml" xmlns:wps="http://schemas.microsoft.com/office/word/2010/wordprocessingShape" mc:Ignorable="w14 w15 wp14">
   <w:body>
     <w:p>
       <w:r>
@@ -34,7 +34,6 @@
           <w:r>
             <w:rPr>
               <w:noProof/>
-              <w:lang w:val="nl-NL" w:eastAsia="nl-NL"/>
             </w:rPr>
             <w:drawing>
               <wp:anchor distT="0" distB="0" distL="114300" distR="114300" simplePos="0" relativeHeight="251663360" behindDoc="1" locked="0" layoutInCell="1" allowOverlap="1">
@@ -102,7 +101,6 @@
           <w:r>
             <w:rPr>
               <w:noProof/>
-              <w:lang w:val="nl-NL" w:eastAsia="nl-NL"/>
             </w:rPr>
             <mc:AlternateContent>
               <mc:Choice Requires="wps">
@@ -195,7 +193,7 @@
                                 <w:sdtContent>
                                   <w:p>
                                     <w:pPr>
-                                      <w:pStyle w:val="Geenafstand"/>
+                                      <w:pStyle w:val="NoSpacing"/>
                                       <w:jc w:val="right"/>
                                       <w:rPr>
                                         <w:caps/>
@@ -236,7 +234,7 @@
                   </wp:anchor>
                 </w:drawing>
               </mc:Choice>
-              <mc:Fallback>
+              <mc:Fallback xmlns:w16se="http://schemas.microsoft.com/office/word/2015/wordml/symex" xmlns:cx2="http://schemas.microsoft.com/office/drawing/2015/10/21/chartex" xmlns:cx1="http://schemas.microsoft.com/office/drawing/2015/9/8/chartex" xmlns:cx="http://schemas.microsoft.com/office/drawing/2014/chartex">
                 <w:pict>
                   <v:shapetype id="_x0000_t202" coordsize="21600,21600" o:spt="202" path="m,l,21600r21600,l21600,xe">
                     <v:stroke joinstyle="miter"/>
@@ -300,7 +298,6 @@
           <w:r>
             <w:rPr>
               <w:noProof/>
-              <w:lang w:val="nl-NL" w:eastAsia="nl-NL"/>
             </w:rPr>
             <mc:AlternateContent>
               <mc:Choice Requires="wps">
@@ -389,7 +386,7 @@
                                 <w:sdtContent>
                                   <w:p>
                                     <w:pPr>
-                                      <w:pStyle w:val="Geenafstand"/>
+                                      <w:pStyle w:val="NoSpacing"/>
                                       <w:jc w:val="right"/>
                                       <w:rPr>
                                         <w:caps/>
@@ -414,7 +411,7 @@
                               </w:sdt>
                               <w:p>
                                 <w:pPr>
-                                  <w:pStyle w:val="Geenafstand"/>
+                                  <w:pStyle w:val="NoSpacing"/>
                                   <w:jc w:val="right"/>
                                   <w:rPr>
                                     <w:caps/>
@@ -456,7 +453,7 @@
                               </w:p>
                               <w:p>
                                 <w:pPr>
-                                  <w:pStyle w:val="Geenafstand"/>
+                                  <w:pStyle w:val="NoSpacing"/>
                                   <w:jc w:val="right"/>
                                   <w:rPr>
                                     <w:caps/>
@@ -523,7 +520,7 @@
                   </wp:anchor>
                 </w:drawing>
               </mc:Choice>
-              <mc:Fallback>
+              <mc:Fallback xmlns:w16se="http://schemas.microsoft.com/office/word/2015/wordml/symex" xmlns:cx2="http://schemas.microsoft.com/office/drawing/2015/10/21/chartex" xmlns:cx1="http://schemas.microsoft.com/office/drawing/2015/9/8/chartex" xmlns:cx="http://schemas.microsoft.com/office/drawing/2014/chartex">
                 <w:pict>
                   <v:shape id="Text Box 112" o:spid="_x0000_s1027" type="#_x0000_t202" style="position:absolute;margin-left:0;margin-top:0;width:453pt;height:51.4pt;z-index:251661312;visibility:visible;mso-wrap-style:square;mso-width-percent:734;mso-height-percent:80;mso-left-percent:150;mso-top-percent:837;mso-wrap-distance-left:9pt;mso-wrap-distance-top:0;mso-wrap-distance-right:9pt;mso-wrap-distance-bottom:0;mso-position-horizontal-relative:page;mso-position-vertical-relative:page;mso-width-percent:734;mso-height-percent:80;mso-left-percent:150;mso-top-percent:837;mso-width-relative:page;mso-height-relative:page;v-text-anchor:bottom" o:gfxdata="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" filled="f" stroked="f" strokeweight=".5pt">
                     <v:textbox inset="0,0,0,0">
@@ -672,7 +669,6 @@
           <w:r>
             <w:rPr>
               <w:noProof/>
-              <w:lang w:val="nl-NL" w:eastAsia="nl-NL"/>
             </w:rPr>
             <mc:AlternateContent>
               <mc:Choice Requires="wps">
@@ -744,7 +740,7 @@
                             <w:txbxContent>
                               <w:p>
                                 <w:pPr>
-                                  <w:pStyle w:val="Geenafstand"/>
+                                  <w:pStyle w:val="NoSpacing"/>
                                   <w:jc w:val="right"/>
                                   <w:rPr>
                                     <w:caps/>
@@ -799,7 +795,7 @@
                                 <w:sdtContent>
                                   <w:p>
                                     <w:pPr>
-                                      <w:pStyle w:val="Geenafstand"/>
+                                      <w:pStyle w:val="NoSpacing"/>
                                       <w:jc w:val="right"/>
                                       <w:rPr>
                                         <w:smallCaps/>
@@ -840,7 +836,7 @@
                   </wp:anchor>
                 </w:drawing>
               </mc:Choice>
-              <mc:Fallback>
+              <mc:Fallback xmlns:w16se="http://schemas.microsoft.com/office/word/2015/wordml/symex" xmlns:cx2="http://schemas.microsoft.com/office/drawing/2015/10/21/chartex" xmlns:cx1="http://schemas.microsoft.com/office/drawing/2015/9/8/chartex" xmlns:cx="http://schemas.microsoft.com/office/drawing/2014/chartex">
                 <w:pict>
                   <v:shape id="Text Box 113" o:spid="_x0000_s1028" type="#_x0000_t202" style="position:absolute;margin-left:0;margin-top:0;width:453pt;height:41.4pt;z-index:251660288;visibility:visible;mso-wrap-style:square;mso-width-percent:734;mso-height-percent:363;mso-left-percent:150;mso-top-percent:455;mso-wrap-distance-left:9pt;mso-wrap-distance-top:0;mso-wrap-distance-right:9pt;mso-wrap-distance-bottom:0;mso-position-horizontal-relative:page;mso-position-vertical-relative:page;mso-width-percent:734;mso-height-percent:363;mso-left-percent:150;mso-top-percent:455;mso-width-relative:page;mso-height-relative:page;v-text-anchor:bottom" o:gfxdata="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" filled="f" stroked="f" strokeweight=".5pt">
                     <v:textbox inset="0,0,0,0">
@@ -936,7 +932,6 @@
           <w:r>
             <w:rPr>
               <w:noProof/>
-              <w:lang w:val="nl-NL" w:eastAsia="nl-NL"/>
             </w:rPr>
             <mc:AlternateContent>
               <mc:Choice Requires="wpg">
@@ -1071,7 +1066,7 @@
                   </wp:anchor>
                 </w:drawing>
               </mc:Choice>
-              <mc:Fallback>
+              <mc:Fallback xmlns:w16se="http://schemas.microsoft.com/office/word/2015/wordml/symex" xmlns:cx2="http://schemas.microsoft.com/office/drawing/2015/10/21/chartex" xmlns:cx1="http://schemas.microsoft.com/office/drawing/2015/9/8/chartex" xmlns:cx="http://schemas.microsoft.com/office/drawing/2014/chartex">
                 <w:pict>
                   <v:group w14:anchorId="11630A3E" id="Group 114" o:spid="_x0000_s1026" style="position:absolute;margin-left:0;margin-top:0;width:18pt;height:10in;z-index:251659264;mso-width-percent:29;mso-height-percent:909;mso-left-percent:45;mso-position-horizontal-relative:page;mso-position-vertical:center;mso-position-vertical-relative:page;mso-width-percent:29;mso-height-percent:909;mso-left-percent:45" coordsize="2286,91440" o:gfxdata="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">
                     <v:rect id="Rectangle 115" o:spid="_x0000_s1027" style="position:absolute;width:2286;height:87820;visibility:visible;mso-wrap-style:square;v-text-anchor:middle" o:gfxdata="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" fillcolor="#ed7d31 [3205]" stroked="f" strokeweight="1pt"/>
@@ -1118,7 +1113,7 @@
       <w:sdtContent>
         <w:p>
           <w:pPr>
-            <w:pStyle w:val="Kopvaninhoudsopgave"/>
+            <w:pStyle w:val="TOCHeading"/>
           </w:pPr>
           <w:r>
             <w:t>Contents</w:t>
@@ -1126,7 +1121,7 @@
         </w:p>
         <w:p>
           <w:pPr>
-            <w:pStyle w:val="Inhopg1"/>
+            <w:pStyle w:val="TOC1"/>
             <w:tabs>
               <w:tab w:val="right" w:leader="dot" w:pos="9350"/>
             </w:tabs>
@@ -1134,7 +1129,7 @@
         </w:p>
         <w:p>
           <w:pPr>
-            <w:pStyle w:val="Inhopg1"/>
+            <w:pStyle w:val="TOC1"/>
             <w:tabs>
               <w:tab w:val="right" w:leader="dot" w:pos="9350"/>
             </w:tabs>
@@ -1213,7 +1208,7 @@
         </w:p>
         <w:p>
           <w:pPr>
-            <w:pStyle w:val="Inhopg1"/>
+            <w:pStyle w:val="TOC1"/>
             <w:tabs>
               <w:tab w:val="right" w:leader="dot" w:pos="9350"/>
             </w:tabs>
@@ -1282,7 +1277,7 @@
         </w:p>
         <w:p>
           <w:pPr>
-            <w:pStyle w:val="Inhopg1"/>
+            <w:pStyle w:val="TOC1"/>
             <w:tabs>
               <w:tab w:val="right" w:leader="dot" w:pos="9350"/>
             </w:tabs>
@@ -1351,7 +1346,7 @@
         </w:p>
         <w:p>
           <w:pPr>
-            <w:pStyle w:val="Inhopg1"/>
+            <w:pStyle w:val="TOC1"/>
             <w:tabs>
               <w:tab w:val="right" w:leader="dot" w:pos="9350"/>
             </w:tabs>
@@ -1420,7 +1415,7 @@
         </w:p>
         <w:p>
           <w:pPr>
-            <w:pStyle w:val="Inhopg1"/>
+            <w:pStyle w:val="TOC1"/>
             <w:tabs>
               <w:tab w:val="right" w:leader="dot" w:pos="9350"/>
             </w:tabs>
@@ -1489,7 +1484,7 @@
         </w:p>
         <w:p>
           <w:pPr>
-            <w:pStyle w:val="Inhopg1"/>
+            <w:pStyle w:val="TOC1"/>
             <w:tabs>
               <w:tab w:val="right" w:leader="dot" w:pos="9350"/>
             </w:tabs>
@@ -1558,7 +1553,7 @@
         </w:p>
         <w:p>
           <w:pPr>
-            <w:pStyle w:val="Inhopg1"/>
+            <w:pStyle w:val="TOC1"/>
             <w:tabs>
               <w:tab w:val="right" w:leader="dot" w:pos="9350"/>
             </w:tabs>
@@ -1653,7 +1648,7 @@
     </w:p>
     <w:p>
       <w:pPr>
-        <w:pStyle w:val="Kop1"/>
+        <w:pStyle w:val="Heading1"/>
         <w:rPr>
           <w:lang w:val="nl-NL"/>
         </w:rPr>
@@ -1676,7 +1671,7 @@
     </w:p>
     <w:p>
       <w:pPr>
-        <w:pStyle w:val="Kop1"/>
+        <w:pStyle w:val="Heading1"/>
         <w:rPr>
           <w:lang w:val="nl-NL"/>
         </w:rPr>
@@ -1703,7 +1698,7 @@
     </w:p>
     <w:p>
       <w:pPr>
-        <w:pStyle w:val="Kop1"/>
+        <w:pStyle w:val="Heading1"/>
       </w:pPr>
       <w:bookmarkStart w:id="4" w:name="_Toc463599707"/>
       <w:r>
@@ -1786,21 +1781,7 @@
         <w:rPr>
           <w:lang w:val="nl-NL"/>
         </w:rPr>
-        <w:t xml:space="preserve">n tweedehands producten </w:t>
-      </w:r>
-      <w:proofErr w:type="gramStart"/>
-      <w:r>
-        <w:rPr>
-          <w:lang w:val="nl-NL"/>
-        </w:rPr>
-        <w:t>aanbied</w:t>
-      </w:r>
-      <w:proofErr w:type="gramEnd"/>
-      <w:r>
-        <w:rPr>
-          <w:lang w:val="nl-NL"/>
-        </w:rPr>
-        <w:t xml:space="preserve"> aan haar klanten</w:t>
+        <w:t>n tweedehands producten aanbied aan haar klanten</w:t>
       </w:r>
       <w:r>
         <w:rPr>
@@ -1898,21 +1879,7 @@
         <w:rPr>
           <w:lang w:val="nl-NL"/>
         </w:rPr>
-        <w:t xml:space="preserve">Natuurlijk is dit niet wat elke gebruiker zoekt. Sommige mensen houden </w:t>
-      </w:r>
-      <w:proofErr w:type="gramStart"/>
-      <w:r>
-        <w:rPr>
-          <w:lang w:val="nl-NL"/>
-        </w:rPr>
-        <w:t>er van</w:t>
-      </w:r>
-      <w:proofErr w:type="gramEnd"/>
-      <w:r>
-        <w:rPr>
-          <w:lang w:val="nl-NL"/>
-        </w:rPr>
-        <w:t xml:space="preserve"> om uren rond te zoeken voor ze een product kiezen. Gelukkig kan je in IFind ook lekker lang door de producten heen bladeren.</w:t>
+        <w:t>Natuurlijk is dit niet wat elke gebruiker zoekt. Sommige mensen houden er van om uren rond te zoeken voor ze een product kiezen. Gelukkig kan je in IFind ook lekker lang door de producten heen bladeren.</w:t>
       </w:r>
     </w:p>
     <w:p>
@@ -1926,7 +1893,6 @@
         <w:rPr>
           <w:b/>
           <w:i/>
-          <w:lang w:val="nl-NL"/>
         </w:rPr>
         <w:t>Name 10 activities or features that contribute to the abovementioned proposition of the company of your choice. Name one or mor</w:t>
       </w:r>
@@ -1953,7 +1919,7 @@
     </w:p>
     <w:p>
       <w:pPr>
-        <w:pStyle w:val="Lijstalinea"/>
+        <w:pStyle w:val="ListParagraph"/>
         <w:numPr>
           <w:ilvl w:val="0"/>
           <w:numId w:val="2"/>
@@ -1977,7 +1943,7 @@
     </w:p>
     <w:p>
       <w:pPr>
-        <w:pStyle w:val="Lijstalinea"/>
+        <w:pStyle w:val="ListParagraph"/>
         <w:numPr>
           <w:ilvl w:val="0"/>
           <w:numId w:val="2"/>
@@ -2007,7 +1973,7 @@
     </w:p>
     <w:p>
       <w:pPr>
-        <w:pStyle w:val="Lijstalinea"/>
+        <w:pStyle w:val="ListParagraph"/>
         <w:numPr>
           <w:ilvl w:val="0"/>
           <w:numId w:val="2"/>
@@ -2025,7 +1991,7 @@
     </w:p>
     <w:p>
       <w:pPr>
-        <w:pStyle w:val="Lijstalinea"/>
+        <w:pStyle w:val="ListParagraph"/>
         <w:numPr>
           <w:ilvl w:val="0"/>
           <w:numId w:val="2"/>
@@ -2043,7 +2009,7 @@
     </w:p>
     <w:p>
       <w:pPr>
-        <w:pStyle w:val="Lijstalinea"/>
+        <w:pStyle w:val="ListParagraph"/>
         <w:numPr>
           <w:ilvl w:val="0"/>
           <w:numId w:val="2"/>
@@ -2061,7 +2027,7 @@
     </w:p>
     <w:p>
       <w:pPr>
-        <w:pStyle w:val="Lijstalinea"/>
+        <w:pStyle w:val="ListParagraph"/>
         <w:numPr>
           <w:ilvl w:val="0"/>
           <w:numId w:val="2"/>
@@ -2079,7 +2045,7 @@
     </w:p>
     <w:p>
       <w:pPr>
-        <w:pStyle w:val="Lijstalinea"/>
+        <w:pStyle w:val="ListParagraph"/>
         <w:numPr>
           <w:ilvl w:val="0"/>
           <w:numId w:val="2"/>
@@ -2109,7 +2075,7 @@
     </w:p>
     <w:p>
       <w:pPr>
-        <w:pStyle w:val="Lijstalinea"/>
+        <w:pStyle w:val="ListParagraph"/>
         <w:numPr>
           <w:ilvl w:val="0"/>
           <w:numId w:val="2"/>
@@ -2145,7 +2111,7 @@
     </w:p>
     <w:p>
       <w:pPr>
-        <w:pStyle w:val="Lijstalinea"/>
+        <w:pStyle w:val="ListParagraph"/>
         <w:numPr>
           <w:ilvl w:val="0"/>
           <w:numId w:val="2"/>
@@ -2163,7 +2129,7 @@
     </w:p>
     <w:p>
       <w:pPr>
-        <w:pStyle w:val="Lijstalinea"/>
+        <w:pStyle w:val="ListParagraph"/>
         <w:numPr>
           <w:ilvl w:val="0"/>
           <w:numId w:val="2"/>
@@ -2233,7 +2199,7 @@
     </w:p>
     <w:p>
       <w:pPr>
-        <w:pStyle w:val="Kop1"/>
+        <w:pStyle w:val="Heading1"/>
       </w:pPr>
       <w:bookmarkStart w:id="5" w:name="_Toc463599708"/>
       <w:r>
@@ -2273,132 +2239,109 @@
           <w:lang w:val="nl-NL"/>
         </w:rPr>
       </w:pPr>
-      <w:proofErr w:type="gramStart"/>
       <w:r>
         <w:rPr>
           <w:b/>
           <w:lang w:val="nl-NL"/>
         </w:rPr>
-        <w:t>IK</w:t>
-      </w:r>
-      <w:proofErr w:type="gramEnd"/>
-      <w:r>
+        <w:t>IK:</w:t>
+      </w:r>
+    </w:p>
+    <w:p>
+      <w:pPr>
+        <w:rPr>
+          <w:lang w:val="nl-NL"/>
+        </w:rPr>
+      </w:pPr>
+      <w:r>
+        <w:rPr>
+          <w:lang w:val="nl-NL"/>
+        </w:rPr>
+        <w:t>De gebruiker</w:t>
+      </w:r>
+      <w:r>
+        <w:rPr>
+          <w:lang w:val="nl-NL"/>
+        </w:rPr>
+        <w:t xml:space="preserve"> ga</w:t>
+      </w:r>
+      <w:r>
+        <w:rPr>
+          <w:lang w:val="nl-NL"/>
+        </w:rPr>
+        <w:t>at</w:t>
+      </w:r>
+      <w:r>
+        <w:rPr>
+          <w:lang w:val="nl-NL"/>
+        </w:rPr>
+        <w:t xml:space="preserve"> op vakantie met de Tesla maar onderweg is de stroom</w:t>
+      </w:r>
+      <w:r>
+        <w:rPr>
+          <w:lang w:val="nl-NL"/>
+        </w:rPr>
+        <w:t xml:space="preserve"> raakt </w:t>
+      </w:r>
+      <w:r>
+        <w:rPr>
+          <w:lang w:val="nl-NL"/>
+        </w:rPr>
+        <w:t>op</w:t>
+      </w:r>
+      <w:r>
+        <w:rPr>
+          <w:lang w:val="nl-NL"/>
+        </w:rPr>
+        <w:t xml:space="preserve">. </w:t>
+      </w:r>
+      <w:r>
+        <w:rPr>
+          <w:lang w:val="nl-NL"/>
+        </w:rPr>
+        <w:t>Gelukkig kan de gebruiker een oplaad punt vinden. Alleen hij komt er achter dat het uren gaat duren. Hij wordt boos want zo komt hij nooit op zijn bestemming.</w:t>
+      </w:r>
+    </w:p>
+    <w:p>
+      <w:pPr>
         <w:rPr>
           <w:b/>
           <w:lang w:val="nl-NL"/>
         </w:rPr>
-        <w:t>:</w:t>
-      </w:r>
-    </w:p>
-    <w:p>
-      <w:pPr>
-        <w:rPr>
-          <w:lang w:val="nl-NL"/>
-        </w:rPr>
-      </w:pPr>
-      <w:r>
-        <w:rPr>
-          <w:lang w:val="nl-NL"/>
-        </w:rPr>
-        <w:t>De gebruiker</w:t>
-      </w:r>
-      <w:r>
-        <w:rPr>
-          <w:lang w:val="nl-NL"/>
-        </w:rPr>
-        <w:t xml:space="preserve"> ga</w:t>
-      </w:r>
-      <w:r>
-        <w:rPr>
-          <w:lang w:val="nl-NL"/>
-        </w:rPr>
-        <w:t>at</w:t>
-      </w:r>
-      <w:r>
-        <w:rPr>
-          <w:lang w:val="nl-NL"/>
-        </w:rPr>
-        <w:t xml:space="preserve"> op vakantie met de Tesla maar onderweg is de stroom</w:t>
-      </w:r>
-      <w:r>
-        <w:rPr>
-          <w:lang w:val="nl-NL"/>
-        </w:rPr>
-        <w:t xml:space="preserve"> raakt </w:t>
-      </w:r>
-      <w:r>
-        <w:rPr>
-          <w:lang w:val="nl-NL"/>
-        </w:rPr>
-        <w:t>op</w:t>
-      </w:r>
-      <w:r>
-        <w:rPr>
-          <w:lang w:val="nl-NL"/>
-        </w:rPr>
-        <w:t xml:space="preserve">. </w:t>
-      </w:r>
-      <w:r>
-        <w:rPr>
-          <w:lang w:val="nl-NL"/>
-        </w:rPr>
-        <w:t xml:space="preserve">Gelukkig kan de gebruiker een oplaad punt vinden. Alleen hij komt </w:t>
-      </w:r>
-      <w:proofErr w:type="gramStart"/>
-      <w:r>
-        <w:rPr>
-          <w:lang w:val="nl-NL"/>
-        </w:rPr>
-        <w:t>er achter</w:t>
-      </w:r>
-      <w:proofErr w:type="gramEnd"/>
-      <w:r>
-        <w:rPr>
-          <w:lang w:val="nl-NL"/>
-        </w:rPr>
-        <w:t xml:space="preserve"> dat het uren gaat duren. Hij wordt boos want zo komt hij nooit op zijn bestemming.</w:t>
-      </w:r>
-    </w:p>
-    <w:p>
-      <w:pPr>
+      </w:pPr>
+      <w:r>
         <w:rPr>
           <w:b/>
           <w:lang w:val="nl-NL"/>
         </w:rPr>
-      </w:pPr>
-      <w:r>
+        <w:t>Zakenman:</w:t>
+      </w:r>
+    </w:p>
+    <w:p>
+      <w:pPr>
+        <w:rPr>
+          <w:lang w:val="nl-NL"/>
+        </w:rPr>
+      </w:pPr>
+      <w:r>
+        <w:rPr>
+          <w:lang w:val="nl-NL"/>
+        </w:rPr>
+        <w:t>De gebruiker hoopt dat de klant naar hem toe komt. Anders moet hij na het gesprek nog een paar wachten tot de auto is opgeladen. Anders lukt het niet om heen en terug te gaan op een keer laden.</w:t>
+      </w:r>
+    </w:p>
+    <w:p>
+      <w:pPr>
         <w:rPr>
           <w:b/>
           <w:lang w:val="nl-NL"/>
         </w:rPr>
-        <w:t>Zakenman:</w:t>
-      </w:r>
-    </w:p>
-    <w:p>
-      <w:pPr>
-        <w:rPr>
-          <w:lang w:val="nl-NL"/>
-        </w:rPr>
-      </w:pPr>
-      <w:r>
-        <w:rPr>
-          <w:lang w:val="nl-NL"/>
-        </w:rPr>
-        <w:t>De gebruiker hoopt dat de klant naar hem toe komt. Anders moet hij na het gesprek nog een paar wachten tot de auto is opgeladen. Anders lukt het niet om heen en terug te gaan op een keer laden.</w:t>
-      </w:r>
-    </w:p>
-    <w:p>
-      <w:pPr>
+      </w:pPr>
+      <w:r>
         <w:rPr>
           <w:b/>
           <w:lang w:val="nl-NL"/>
         </w:rPr>
-      </w:pPr>
-      <w:r>
-        <w:rPr>
-          <w:b/>
-          <w:lang w:val="nl-NL"/>
-        </w:rPr>
         <w:t>Huisvrouw:</w:t>
       </w:r>
     </w:p>
@@ -2424,21 +2367,7 @@
         <w:rPr>
           <w:lang w:val="nl-NL"/>
         </w:rPr>
-        <w:t xml:space="preserve"> ideale auto om boodschappen te doen en ook nog eens </w:t>
-      </w:r>
-      <w:proofErr w:type="gramStart"/>
-      <w:r>
-        <w:rPr>
-          <w:lang w:val="nl-NL"/>
-        </w:rPr>
-        <w:t>milieu vriendelijk</w:t>
-      </w:r>
-      <w:proofErr w:type="gramEnd"/>
-      <w:r>
-        <w:rPr>
-          <w:lang w:val="nl-NL"/>
-        </w:rPr>
-        <w:t>.</w:t>
+        <w:t xml:space="preserve"> ideale auto om boodschappen te doen en ook nog eens milieu vriendelijk.</w:t>
       </w:r>
     </w:p>
     <w:p>
@@ -2470,21 +2399,12 @@
           <w:lang w:val="nl-NL"/>
         </w:rPr>
       </w:pPr>
-      <w:proofErr w:type="gramStart"/>
       <w:r>
         <w:rPr>
           <w:b/>
           <w:lang w:val="nl-NL"/>
         </w:rPr>
-        <w:t>IK</w:t>
-      </w:r>
-      <w:proofErr w:type="gramEnd"/>
-      <w:r>
-        <w:rPr>
-          <w:b/>
-          <w:lang w:val="nl-NL"/>
-        </w:rPr>
-        <w:t>:</w:t>
+        <w:t>IK:</w:t>
       </w:r>
     </w:p>
     <w:p>
@@ -2498,7 +2418,6 @@
         <w:rPr>
           <w:b/>
           <w:noProof/>
-          <w:lang w:val="nl-NL" w:eastAsia="nl-NL"/>
         </w:rPr>
         <w:drawing>
           <wp:inline distT="0" distB="0" distL="0" distR="0">
@@ -2580,7 +2499,6 @@
         <w:rPr>
           <w:b/>
           <w:noProof/>
-          <w:lang w:val="nl-NL" w:eastAsia="nl-NL"/>
         </w:rPr>
         <w:drawing>
           <wp:inline distT="0" distB="0" distL="0" distR="0">
@@ -2660,7 +2578,6 @@
         <w:rPr>
           <w:b/>
           <w:noProof/>
-          <w:lang w:val="nl-NL" w:eastAsia="nl-NL"/>
         </w:rPr>
         <w:drawing>
           <wp:inline distT="0" distB="0" distL="0" distR="0">
@@ -2727,7 +2644,7 @@
     </w:p>
     <w:p>
       <w:pPr>
-        <w:pStyle w:val="Kop1"/>
+        <w:pStyle w:val="Heading1"/>
       </w:pPr>
       <w:bookmarkStart w:id="6" w:name="_Toc463599709"/>
       <w:r>
@@ -2757,7 +2674,7 @@
     </w:p>
     <w:p>
       <w:pPr>
-        <w:pStyle w:val="Lijstalinea"/>
+        <w:pStyle w:val="ListParagraph"/>
         <w:numPr>
           <w:ilvl w:val="0"/>
           <w:numId w:val="3"/>
@@ -2769,7 +2686,7 @@
     </w:p>
     <w:p>
       <w:pPr>
-        <w:pStyle w:val="Lijstalinea"/>
+        <w:pStyle w:val="ListParagraph"/>
         <w:numPr>
           <w:ilvl w:val="1"/>
           <w:numId w:val="3"/>
@@ -2782,26 +2699,12 @@
         <w:rPr>
           <w:lang w:val="nl-NL"/>
         </w:rPr>
-        <w:t xml:space="preserve">Een bedrijf dat op een makkelijke manier een totaal aanbod van tweedehands producten </w:t>
-      </w:r>
-      <w:proofErr w:type="gramStart"/>
-      <w:r>
-        <w:rPr>
-          <w:lang w:val="nl-NL"/>
-        </w:rPr>
-        <w:t>aanbied</w:t>
-      </w:r>
-      <w:proofErr w:type="gramEnd"/>
-      <w:r>
-        <w:rPr>
-          <w:lang w:val="nl-NL"/>
-        </w:rPr>
-        <w:t>.</w:t>
-      </w:r>
-    </w:p>
-    <w:p>
-      <w:pPr>
-        <w:pStyle w:val="Lijstalinea"/>
+        <w:t>Een bedrijf dat op een makkelijke manier een totaal aanbod van tweedehands producten aanbied.</w:t>
+      </w:r>
+    </w:p>
+    <w:p>
+      <w:pPr>
+        <w:pStyle w:val="ListParagraph"/>
         <w:ind w:left="1440"/>
         <w:rPr>
           <w:b/>
@@ -2811,7 +2714,7 @@
     </w:p>
     <w:p>
       <w:pPr>
-        <w:pStyle w:val="Lijstalinea"/>
+        <w:pStyle w:val="ListParagraph"/>
         <w:numPr>
           <w:ilvl w:val="0"/>
           <w:numId w:val="3"/>
@@ -2823,7 +2726,7 @@
     </w:p>
     <w:p>
       <w:pPr>
-        <w:pStyle w:val="Lijstalinea"/>
+        <w:pStyle w:val="ListParagraph"/>
         <w:numPr>
           <w:ilvl w:val="1"/>
           <w:numId w:val="3"/>
@@ -2853,15 +2756,19 @@
           <w:color w:val="2E74B5" w:themeColor="accent1" w:themeShade="BF"/>
           <w:sz w:val="32"/>
           <w:szCs w:val="32"/>
-        </w:rPr>
-      </w:pPr>
-      <w:r>
+          <w:lang w:val="nl-NL"/>
+        </w:rPr>
+      </w:pPr>
+      <w:r>
+        <w:rPr>
+          <w:lang w:val="nl-NL"/>
+        </w:rPr>
         <w:br w:type="page"/>
       </w:r>
     </w:p>
     <w:p>
       <w:pPr>
-        <w:pStyle w:val="Kop1"/>
+        <w:pStyle w:val="Heading1"/>
       </w:pPr>
       <w:bookmarkStart w:id="7" w:name="_Toc463599710"/>
       <w:r>
@@ -2872,12 +2779,11 @@
     </w:p>
     <w:p>
       <w:pPr>
-        <w:pStyle w:val="Geenafstand"/>
+        <w:pStyle w:val="NoSpacing"/>
       </w:pPr>
       <w:r>
         <w:rPr>
           <w:noProof/>
-          <w:lang w:val="nl-NL" w:eastAsia="nl-NL"/>
         </w:rPr>
         <w:drawing>
           <wp:anchor distT="0" distB="0" distL="114300" distR="114300" simplePos="0" relativeHeight="251669504" behindDoc="0" locked="0" layoutInCell="1" allowOverlap="1" wp14:anchorId="4DFD114A" wp14:editId="008D1F86">
@@ -2946,7 +2852,6 @@
       <w:r>
         <w:rPr>
           <w:noProof/>
-          <w:lang w:val="nl-NL" w:eastAsia="nl-NL"/>
         </w:rPr>
         <w:drawing>
           <wp:anchor distT="0" distB="0" distL="114300" distR="114300" simplePos="0" relativeHeight="251668480" behindDoc="0" locked="0" layoutInCell="1" allowOverlap="1" wp14:anchorId="77B021FB" wp14:editId="3B147F0A">
@@ -3015,7 +2920,6 @@
       <w:r>
         <w:rPr>
           <w:noProof/>
-          <w:lang w:val="nl-NL" w:eastAsia="nl-NL"/>
         </w:rPr>
         <w:drawing>
           <wp:anchor distT="0" distB="0" distL="114300" distR="114300" simplePos="0" relativeHeight="251667456" behindDoc="0" locked="0" layoutInCell="1" allowOverlap="1" wp14:anchorId="1C5A68FE" wp14:editId="537AA141">
@@ -3084,7 +2988,6 @@
       <w:r>
         <w:rPr>
           <w:noProof/>
-          <w:lang w:val="nl-NL" w:eastAsia="nl-NL"/>
         </w:rPr>
         <w:drawing>
           <wp:anchor distT="0" distB="0" distL="114300" distR="114300" simplePos="0" relativeHeight="251665408" behindDoc="0" locked="0" layoutInCell="1" allowOverlap="1" wp14:anchorId="2289114F" wp14:editId="7F69BD3E">
@@ -3153,7 +3056,6 @@
       <w:r>
         <w:rPr>
           <w:noProof/>
-          <w:lang w:val="nl-NL" w:eastAsia="nl-NL"/>
         </w:rPr>
         <w:drawing>
           <wp:anchor distT="0" distB="0" distL="114300" distR="114300" simplePos="0" relativeHeight="251666432" behindDoc="0" locked="0" layoutInCell="1" allowOverlap="1" wp14:anchorId="5E3023C4" wp14:editId="77D90385">
@@ -3222,7 +3124,6 @@
       <w:r>
         <w:rPr>
           <w:noProof/>
-          <w:lang w:val="nl-NL" w:eastAsia="nl-NL"/>
         </w:rPr>
         <w:drawing>
           <wp:anchor distT="0" distB="0" distL="114300" distR="114300" simplePos="0" relativeHeight="251664384" behindDoc="0" locked="0" layoutInCell="1" allowOverlap="1" wp14:anchorId="05CE7BED" wp14:editId="5D74D603">
@@ -3294,7 +3195,7 @@
     </w:p>
     <w:p>
       <w:pPr>
-        <w:pStyle w:val="Kop1"/>
+        <w:pStyle w:val="Heading1"/>
       </w:pPr>
       <w:bookmarkStart w:id="8" w:name="_Toc463599711"/>
       <w:r>
@@ -3363,7 +3264,7 @@
             </w:pPr>
             <w:r>
               <w:rPr>
-                <w:rStyle w:val="Zwaar"/>
+                <w:rStyle w:val="Strong"/>
                 <w:rFonts w:ascii="inherit" w:hAnsi="inherit" w:cs="Helvetica"/>
                 <w:color w:val="333333"/>
                 <w:bdr w:val="none" w:sz="0" w:space="0" w:color="auto" w:frame="1"/>
@@ -3450,7 +3351,7 @@
             </w:pPr>
             <w:r>
               <w:rPr>
-                <w:rStyle w:val="Zwaar"/>
+                <w:rStyle w:val="Strong"/>
                 <w:rFonts w:ascii="inherit" w:hAnsi="inherit" w:cs="Helvetica"/>
                 <w:color w:val="333333"/>
                 <w:bdr w:val="none" w:sz="0" w:space="0" w:color="auto" w:frame="1"/>
@@ -3527,7 +3428,7 @@
             </w:pPr>
             <w:r>
               <w:rPr>
-                <w:rStyle w:val="Zwaar"/>
+                <w:rStyle w:val="Strong"/>
                 <w:rFonts w:ascii="inherit" w:hAnsi="inherit" w:cs="Helvetica"/>
                 <w:color w:val="333333"/>
                 <w:bdr w:val="none" w:sz="0" w:space="0" w:color="auto" w:frame="1"/>
@@ -3607,7 +3508,7 @@
             </w:pPr>
             <w:r>
               <w:rPr>
-                <w:rStyle w:val="Zwaar"/>
+                <w:rStyle w:val="Strong"/>
                 <w:rFonts w:ascii="inherit" w:hAnsi="inherit" w:cs="Helvetica"/>
                 <w:color w:val="333333"/>
                 <w:bdr w:val="none" w:sz="0" w:space="0" w:color="auto" w:frame="1"/>
@@ -3650,25 +3551,7 @@
                 <w:color w:val="333333"/>
                 <w:lang w:val="nl-NL"/>
               </w:rPr>
-              <w:t xml:space="preserve">Op locaties waar </w:t>
-            </w:r>
-            <w:proofErr w:type="gramStart"/>
-            <w:r>
-              <w:rPr>
-                <w:rFonts w:ascii="inherit" w:hAnsi="inherit" w:cs="Helvetica"/>
-                <w:color w:val="333333"/>
-                <w:lang w:val="nl-NL"/>
-              </w:rPr>
-              <w:t>internet voorzieningen</w:t>
-            </w:r>
-            <w:proofErr w:type="gramEnd"/>
-            <w:r>
-              <w:rPr>
-                <w:rFonts w:ascii="inherit" w:hAnsi="inherit" w:cs="Helvetica"/>
-                <w:color w:val="333333"/>
-                <w:lang w:val="nl-NL"/>
-              </w:rPr>
-              <w:t xml:space="preserve"> aanwezig zijn.</w:t>
+              <w:t>Op locaties waar internet voorzieningen aanwezig zijn.</w:t>
             </w:r>
           </w:p>
         </w:tc>
@@ -3706,7 +3589,7 @@
             </w:pPr>
             <w:r>
               <w:rPr>
-                <w:rStyle w:val="Zwaar"/>
+                <w:rStyle w:val="Strong"/>
                 <w:rFonts w:ascii="inherit" w:hAnsi="inherit" w:cs="Helvetica"/>
                 <w:color w:val="333333"/>
                 <w:bdr w:val="none" w:sz="0" w:space="0" w:color="auto" w:frame="1"/>
@@ -3786,7 +3669,7 @@
             </w:pPr>
             <w:r>
               <w:rPr>
-                <w:rStyle w:val="Zwaar"/>
+                <w:rStyle w:val="Strong"/>
                 <w:rFonts w:ascii="inherit" w:hAnsi="inherit" w:cs="Helvetica"/>
                 <w:color w:val="333333"/>
                 <w:bdr w:val="none" w:sz="0" w:space="0" w:color="auto" w:frame="1"/>
@@ -3866,7 +3749,7 @@
             </w:pPr>
             <w:r>
               <w:rPr>
-                <w:rStyle w:val="Zwaar"/>
+                <w:rStyle w:val="Strong"/>
                 <w:rFonts w:ascii="inherit" w:hAnsi="inherit" w:cs="Helvetica"/>
                 <w:color w:val="333333"/>
                 <w:bdr w:val="none" w:sz="0" w:space="0" w:color="auto" w:frame="1"/>
@@ -3945,7 +3828,7 @@
             </w:pPr>
             <w:r>
               <w:rPr>
-                <w:rStyle w:val="Zwaar"/>
+                <w:rStyle w:val="Strong"/>
                 <w:rFonts w:ascii="inherit" w:hAnsi="inherit" w:cs="Helvetica"/>
                 <w:color w:val="333333"/>
                 <w:bdr w:val="none" w:sz="0" w:space="0" w:color="auto" w:frame="1"/>
@@ -4023,7 +3906,7 @@
             </w:pPr>
             <w:r>
               <w:rPr>
-                <w:rStyle w:val="Zwaar"/>
+                <w:rStyle w:val="Strong"/>
                 <w:rFonts w:ascii="inherit" w:hAnsi="inherit" w:cs="Helvetica"/>
                 <w:color w:val="333333"/>
                 <w:bdr w:val="none" w:sz="0" w:space="0" w:color="auto" w:frame="1"/>
@@ -4072,12 +3955,12 @@
     </w:tbl>
     <w:p>
       <w:pPr>
-        <w:pStyle w:val="Kop4"/>
+        <w:pStyle w:val="Heading4"/>
         <w:shd w:val="clear" w:color="auto" w:fill="FFFFFF"/>
         <w:spacing w:before="0" w:line="240" w:lineRule="atLeast"/>
         <w:textAlignment w:val="baseline"/>
         <w:rPr>
-          <w:rStyle w:val="Zwaar"/>
+          <w:rStyle w:val="Strong"/>
           <w:rFonts w:ascii="inherit" w:hAnsi="inherit" w:cs="Helvetica"/>
           <w:b w:val="0"/>
           <w:bCs w:val="0"/>
@@ -4090,7 +3973,7 @@
     <w:p>
       <w:pPr>
         <w:rPr>
-          <w:rStyle w:val="Zwaar"/>
+          <w:rStyle w:val="Strong"/>
           <w:rFonts w:ascii="inherit" w:eastAsiaTheme="majorEastAsia" w:hAnsi="inherit" w:cs="Helvetica"/>
           <w:b w:val="0"/>
           <w:bCs w:val="0"/>
@@ -4103,7 +3986,7 @@
       </w:pPr>
       <w:r>
         <w:rPr>
-          <w:rStyle w:val="Zwaar"/>
+          <w:rStyle w:val="Strong"/>
           <w:rFonts w:ascii="inherit" w:hAnsi="inherit" w:cs="Helvetica"/>
           <w:b w:val="0"/>
           <w:bCs w:val="0"/>
@@ -4116,7 +3999,7 @@
     </w:p>
     <w:p>
       <w:pPr>
-        <w:pStyle w:val="Kop4"/>
+        <w:pStyle w:val="Heading4"/>
         <w:shd w:val="clear" w:color="auto" w:fill="FFFFFF"/>
         <w:spacing w:before="0" w:line="240" w:lineRule="atLeast"/>
         <w:textAlignment w:val="baseline"/>
@@ -4128,7 +4011,7 @@
       </w:pPr>
       <w:r>
         <w:rPr>
-          <w:rStyle w:val="Zwaar"/>
+          <w:rStyle w:val="Strong"/>
           <w:rFonts w:ascii="inherit" w:hAnsi="inherit" w:cs="Helvetica"/>
           <w:b w:val="0"/>
           <w:bCs w:val="0"/>
@@ -4141,7 +4024,7 @@
       </w:r>
       <w:r>
         <w:rPr>
-          <w:rStyle w:val="Zwaar"/>
+          <w:rStyle w:val="Strong"/>
           <w:rFonts w:ascii="inherit" w:hAnsi="inherit" w:cs="Helvetica"/>
           <w:b w:val="0"/>
           <w:bCs w:val="0"/>
@@ -4204,7 +4087,7 @@
             </w:pPr>
             <w:r>
               <w:rPr>
-                <w:rStyle w:val="Zwaar"/>
+                <w:rStyle w:val="Strong"/>
                 <w:rFonts w:ascii="inherit" w:hAnsi="inherit" w:cs="Helvetica"/>
                 <w:color w:val="333333"/>
                 <w:bdr w:val="none" w:sz="0" w:space="0" w:color="auto" w:frame="1"/>
@@ -4299,7 +4182,7 @@
             </w:pPr>
             <w:r>
               <w:rPr>
-                <w:rStyle w:val="Zwaar"/>
+                <w:rStyle w:val="Strong"/>
                 <w:rFonts w:ascii="inherit" w:hAnsi="inherit" w:cs="Helvetica"/>
                 <w:color w:val="333333"/>
                 <w:bdr w:val="none" w:sz="0" w:space="0" w:color="auto" w:frame="1"/>
@@ -4378,7 +4261,7 @@
             </w:pPr>
             <w:r>
               <w:rPr>
-                <w:rStyle w:val="Zwaar"/>
+                <w:rStyle w:val="Strong"/>
                 <w:rFonts w:ascii="inherit" w:hAnsi="inherit" w:cs="Helvetica"/>
                 <w:color w:val="333333"/>
                 <w:bdr w:val="none" w:sz="0" w:space="0" w:color="auto" w:frame="1"/>
@@ -4460,7 +4343,7 @@
             </w:pPr>
             <w:r>
               <w:rPr>
-                <w:rStyle w:val="Zwaar"/>
+                <w:rStyle w:val="Strong"/>
                 <w:rFonts w:ascii="inherit" w:hAnsi="inherit" w:cs="Helvetica"/>
                 <w:color w:val="333333"/>
                 <w:bdr w:val="none" w:sz="0" w:space="0" w:color="auto" w:frame="1"/>
@@ -4547,7 +4430,7 @@
             </w:pPr>
             <w:r>
               <w:rPr>
-                <w:rStyle w:val="Zwaar"/>
+                <w:rStyle w:val="Strong"/>
                 <w:rFonts w:ascii="inherit" w:hAnsi="inherit" w:cs="Helvetica"/>
                 <w:color w:val="333333"/>
                 <w:bdr w:val="none" w:sz="0" w:space="0" w:color="auto" w:frame="1"/>
@@ -4634,7 +4517,7 @@
             </w:pPr>
             <w:r>
               <w:rPr>
-                <w:rStyle w:val="Zwaar"/>
+                <w:rStyle w:val="Strong"/>
                 <w:rFonts w:ascii="inherit" w:hAnsi="inherit" w:cs="Helvetica"/>
                 <w:color w:val="333333"/>
                 <w:bdr w:val="none" w:sz="0" w:space="0" w:color="auto" w:frame="1"/>
@@ -4713,7 +4596,7 @@
             </w:pPr>
             <w:r>
               <w:rPr>
-                <w:rStyle w:val="Zwaar"/>
+                <w:rStyle w:val="Strong"/>
                 <w:rFonts w:ascii="inherit" w:hAnsi="inherit" w:cs="Helvetica"/>
                 <w:color w:val="333333"/>
                 <w:bdr w:val="none" w:sz="0" w:space="0" w:color="auto" w:frame="1"/>
@@ -4763,12 +4646,12 @@
     </w:tbl>
     <w:p>
       <w:pPr>
-        <w:pStyle w:val="Kop4"/>
+        <w:pStyle w:val="Heading4"/>
         <w:shd w:val="clear" w:color="auto" w:fill="FFFFFF"/>
         <w:spacing w:before="0" w:line="240" w:lineRule="atLeast"/>
         <w:textAlignment w:val="baseline"/>
         <w:rPr>
-          <w:rStyle w:val="Zwaar"/>
+          <w:rStyle w:val="Strong"/>
           <w:rFonts w:ascii="inherit" w:hAnsi="inherit" w:cs="Helvetica"/>
           <w:b w:val="0"/>
           <w:bCs w:val="0"/>
@@ -4781,7 +4664,7 @@
     <w:p>
       <w:pPr>
         <w:rPr>
-          <w:rStyle w:val="Zwaar"/>
+          <w:rStyle w:val="Strong"/>
           <w:rFonts w:ascii="inherit" w:eastAsiaTheme="majorEastAsia" w:hAnsi="inherit" w:cs="Helvetica"/>
           <w:b w:val="0"/>
           <w:bCs w:val="0"/>
@@ -4794,7 +4677,7 @@
       </w:pPr>
       <w:r>
         <w:rPr>
-          <w:rStyle w:val="Zwaar"/>
+          <w:rStyle w:val="Strong"/>
           <w:rFonts w:ascii="inherit" w:hAnsi="inherit" w:cs="Helvetica"/>
           <w:b w:val="0"/>
           <w:bCs w:val="0"/>
@@ -4807,7 +4690,7 @@
     </w:p>
     <w:p>
       <w:pPr>
-        <w:pStyle w:val="Kop4"/>
+        <w:pStyle w:val="Heading4"/>
         <w:shd w:val="clear" w:color="auto" w:fill="FFFFFF"/>
         <w:spacing w:before="0" w:line="240" w:lineRule="atLeast"/>
         <w:textAlignment w:val="baseline"/>
@@ -4819,7 +4702,7 @@
       </w:pPr>
       <w:r>
         <w:rPr>
-          <w:rStyle w:val="Zwaar"/>
+          <w:rStyle w:val="Strong"/>
           <w:rFonts w:ascii="inherit" w:hAnsi="inherit" w:cs="Helvetica"/>
           <w:b w:val="0"/>
           <w:bCs w:val="0"/>
@@ -4832,7 +4715,7 @@
       </w:r>
       <w:r>
         <w:rPr>
-          <w:rStyle w:val="Zwaar"/>
+          <w:rStyle w:val="Strong"/>
           <w:rFonts w:ascii="inherit" w:hAnsi="inherit" w:cs="Helvetica"/>
           <w:b w:val="0"/>
           <w:bCs w:val="0"/>
@@ -4844,7 +4727,7 @@
       </w:r>
       <w:r>
         <w:rPr>
-          <w:rStyle w:val="Zwaar"/>
+          <w:rStyle w:val="Strong"/>
           <w:rFonts w:ascii="inherit" w:hAnsi="inherit" w:cs="Helvetica"/>
           <w:b w:val="0"/>
           <w:bCs w:val="0"/>
@@ -4856,7 +4739,7 @@
       </w:r>
       <w:r>
         <w:rPr>
-          <w:rStyle w:val="Zwaar"/>
+          <w:rStyle w:val="Strong"/>
           <w:rFonts w:ascii="inherit" w:hAnsi="inherit" w:cs="Helvetica"/>
           <w:b w:val="0"/>
           <w:bCs w:val="0"/>
@@ -4919,7 +4802,7 @@
             </w:pPr>
             <w:r>
               <w:rPr>
-                <w:rStyle w:val="Zwaar"/>
+                <w:rStyle w:val="Strong"/>
                 <w:rFonts w:ascii="inherit" w:hAnsi="inherit" w:cs="Helvetica"/>
                 <w:color w:val="333333"/>
                 <w:bdr w:val="none" w:sz="0" w:space="0" w:color="auto" w:frame="1"/>
@@ -4998,7 +4881,7 @@
             </w:pPr>
             <w:r>
               <w:rPr>
-                <w:rStyle w:val="Zwaar"/>
+                <w:rStyle w:val="Strong"/>
                 <w:rFonts w:ascii="inherit" w:hAnsi="inherit" w:cs="Helvetica"/>
                 <w:color w:val="333333"/>
                 <w:bdr w:val="none" w:sz="0" w:space="0" w:color="auto" w:frame="1"/>
@@ -5007,7 +4890,7 @@
             </w:r>
             <w:r>
               <w:rPr>
-                <w:rStyle w:val="Zwaar"/>
+                <w:rStyle w:val="Strong"/>
                 <w:rFonts w:ascii="inherit" w:hAnsi="inherit" w:cs="Helvetica"/>
                 <w:color w:val="333333"/>
                 <w:bdr w:val="none" w:sz="0" w:space="0" w:color="auto" w:frame="1"/>
@@ -5086,7 +4969,7 @@
             </w:pPr>
             <w:r>
               <w:rPr>
-                <w:rStyle w:val="Zwaar"/>
+                <w:rStyle w:val="Strong"/>
                 <w:rFonts w:ascii="inherit" w:hAnsi="inherit" w:cs="Helvetica"/>
                 <w:color w:val="333333"/>
                 <w:bdr w:val="none" w:sz="0" w:space="0" w:color="auto" w:frame="1"/>
@@ -5095,7 +4978,7 @@
             </w:r>
             <w:r>
               <w:rPr>
-                <w:rStyle w:val="Zwaar"/>
+                <w:rStyle w:val="Strong"/>
                 <w:rFonts w:ascii="inherit" w:hAnsi="inherit" w:cs="Helvetica"/>
                 <w:color w:val="333333"/>
                 <w:bdr w:val="none" w:sz="0" w:space="0" w:color="auto" w:frame="1"/>
@@ -5174,7 +5057,7 @@
             </w:pPr>
             <w:r>
               <w:rPr>
-                <w:rStyle w:val="Zwaar"/>
+                <w:rStyle w:val="Strong"/>
                 <w:rFonts w:ascii="inherit" w:hAnsi="inherit" w:cs="Helvetica"/>
                 <w:color w:val="333333"/>
                 <w:bdr w:val="none" w:sz="0" w:space="0" w:color="auto" w:frame="1"/>
@@ -5183,7 +5066,7 @@
             </w:r>
             <w:r>
               <w:rPr>
-                <w:rStyle w:val="Zwaar"/>
+                <w:rStyle w:val="Strong"/>
                 <w:rFonts w:ascii="inherit" w:hAnsi="inherit" w:cs="Helvetica"/>
                 <w:color w:val="333333"/>
                 <w:bdr w:val="none" w:sz="0" w:space="0" w:color="auto" w:frame="1"/>
@@ -5261,7 +5144,7 @@
             <w:pPr>
               <w:spacing w:line="360" w:lineRule="atLeast"/>
               <w:rPr>
-                <w:rStyle w:val="Zwaar"/>
+                <w:rStyle w:val="Strong"/>
                 <w:rFonts w:ascii="inherit" w:hAnsi="inherit" w:cs="Helvetica"/>
                 <w:color w:val="333333"/>
                 <w:bdr w:val="none" w:sz="0" w:space="0" w:color="auto" w:frame="1"/>
@@ -5270,7 +5153,7 @@
             </w:pPr>
             <w:r>
               <w:rPr>
-                <w:rStyle w:val="Zwaar"/>
+                <w:rStyle w:val="Strong"/>
                 <w:rFonts w:ascii="inherit" w:hAnsi="inherit" w:cs="Helvetica"/>
                 <w:color w:val="333333"/>
                 <w:bdr w:val="none" w:sz="0" w:space="0" w:color="auto" w:frame="1"/>
@@ -5280,7 +5163,7 @@
             </w:r>
             <w:r>
               <w:rPr>
-                <w:rStyle w:val="Zwaar"/>
+                <w:rStyle w:val="Strong"/>
                 <w:rFonts w:ascii="inherit" w:hAnsi="inherit" w:cs="Helvetica"/>
                 <w:color w:val="333333"/>
                 <w:bdr w:val="none" w:sz="0" w:space="0" w:color="auto" w:frame="1"/>
@@ -5359,7 +5242,7 @@
             </w:pPr>
             <w:r>
               <w:rPr>
-                <w:rStyle w:val="Zwaar"/>
+                <w:rStyle w:val="Strong"/>
                 <w:rFonts w:ascii="inherit" w:hAnsi="inherit" w:cs="Helvetica"/>
                 <w:color w:val="333333"/>
                 <w:bdr w:val="none" w:sz="0" w:space="0" w:color="auto" w:frame="1"/>
@@ -5409,24 +5292,25 @@
     </w:tbl>
     <w:p>
       <w:pPr>
-        <w:pStyle w:val="Kop4"/>
+        <w:pStyle w:val="Heading4"/>
         <w:shd w:val="clear" w:color="auto" w:fill="FFFFFF"/>
         <w:spacing w:before="0" w:line="240" w:lineRule="atLeast"/>
         <w:textAlignment w:val="baseline"/>
         <w:rPr>
-          <w:rStyle w:val="Zwaar"/>
+          <w:rStyle w:val="Strong"/>
           <w:rFonts w:ascii="inherit" w:hAnsi="inherit" w:cs="Helvetica"/>
           <w:b w:val="0"/>
           <w:bCs w:val="0"/>
           <w:color w:val="333333"/>
           <w:bdr w:val="none" w:sz="0" w:space="0" w:color="auto" w:frame="1"/>
-        </w:rPr>
-      </w:pPr>
-    </w:p>
-    <w:p>
-      <w:pPr>
-        <w:rPr>
-          <w:rStyle w:val="Zwaar"/>
+          <w:lang w:val="nl-NL"/>
+        </w:rPr>
+      </w:pPr>
+    </w:p>
+    <w:p>
+      <w:pPr>
+        <w:rPr>
+          <w:rStyle w:val="Strong"/>
           <w:rFonts w:ascii="inherit" w:eastAsiaTheme="majorEastAsia" w:hAnsi="inherit" w:cs="Helvetica"/>
           <w:b w:val="0"/>
           <w:bCs w:val="0"/>
@@ -5434,23 +5318,25 @@
           <w:iCs/>
           <w:color w:val="333333"/>
           <w:bdr w:val="none" w:sz="0" w:space="0" w:color="auto" w:frame="1"/>
-        </w:rPr>
-      </w:pPr>
-      <w:r>
-        <w:rPr>
-          <w:rStyle w:val="Zwaar"/>
+          <w:lang w:val="nl-NL"/>
+        </w:rPr>
+      </w:pPr>
+      <w:r>
+        <w:rPr>
+          <w:rStyle w:val="Strong"/>
           <w:rFonts w:ascii="inherit" w:hAnsi="inherit" w:cs="Helvetica"/>
           <w:b w:val="0"/>
           <w:bCs w:val="0"/>
           <w:color w:val="333333"/>
           <w:bdr w:val="none" w:sz="0" w:space="0" w:color="auto" w:frame="1"/>
+          <w:lang w:val="nl-NL"/>
         </w:rPr>
         <w:br w:type="page"/>
       </w:r>
     </w:p>
     <w:p>
       <w:pPr>
-        <w:pStyle w:val="Kop4"/>
+        <w:pStyle w:val="Heading4"/>
         <w:shd w:val="clear" w:color="auto" w:fill="FFFFFF"/>
         <w:spacing w:before="0" w:line="240" w:lineRule="atLeast"/>
         <w:textAlignment w:val="baseline"/>
@@ -5462,7 +5348,7 @@
       </w:pPr>
       <w:r>
         <w:rPr>
-          <w:rStyle w:val="Zwaar"/>
+          <w:rStyle w:val="Strong"/>
           <w:rFonts w:ascii="inherit" w:hAnsi="inherit" w:cs="Helvetica"/>
           <w:b w:val="0"/>
           <w:bCs w:val="0"/>
@@ -5475,7 +5361,7 @@
       </w:r>
       <w:r>
         <w:rPr>
-          <w:rStyle w:val="Zwaar"/>
+          <w:rStyle w:val="Strong"/>
           <w:rFonts w:ascii="inherit" w:hAnsi="inherit" w:cs="Helvetica"/>
           <w:b w:val="0"/>
           <w:bCs w:val="0"/>
@@ -5487,7 +5373,7 @@
       </w:r>
       <w:r>
         <w:rPr>
-          <w:rStyle w:val="Zwaar"/>
+          <w:rStyle w:val="Strong"/>
           <w:rFonts w:ascii="inherit" w:hAnsi="inherit" w:cs="Helvetica"/>
           <w:b w:val="0"/>
           <w:bCs w:val="0"/>
@@ -5499,7 +5385,7 @@
       </w:r>
       <w:r>
         <w:rPr>
-          <w:rStyle w:val="Zwaar"/>
+          <w:rStyle w:val="Strong"/>
           <w:rFonts w:ascii="inherit" w:hAnsi="inherit" w:cs="Helvetica"/>
           <w:b w:val="0"/>
           <w:bCs w:val="0"/>
@@ -5511,7 +5397,7 @@
       </w:r>
       <w:r>
         <w:rPr>
-          <w:rStyle w:val="Zwaar"/>
+          <w:rStyle w:val="Strong"/>
           <w:rFonts w:ascii="inherit" w:hAnsi="inherit" w:cs="Helvetica"/>
           <w:b w:val="0"/>
           <w:bCs w:val="0"/>
@@ -5574,7 +5460,7 @@
             </w:pPr>
             <w:r>
               <w:rPr>
-                <w:rStyle w:val="Zwaar"/>
+                <w:rStyle w:val="Strong"/>
                 <w:rFonts w:ascii="inherit" w:hAnsi="inherit" w:cs="Helvetica"/>
                 <w:color w:val="333333"/>
                 <w:bdr w:val="none" w:sz="0" w:space="0" w:color="auto" w:frame="1"/>
@@ -5661,7 +5547,7 @@
             </w:pPr>
             <w:r>
               <w:rPr>
-                <w:rStyle w:val="Zwaar"/>
+                <w:rStyle w:val="Strong"/>
                 <w:rFonts w:ascii="inherit" w:hAnsi="inherit" w:cs="Helvetica"/>
                 <w:color w:val="333333"/>
                 <w:bdr w:val="none" w:sz="0" w:space="0" w:color="auto" w:frame="1"/>
@@ -5670,7 +5556,7 @@
             </w:r>
             <w:r>
               <w:rPr>
-                <w:rStyle w:val="Zwaar"/>
+                <w:rStyle w:val="Strong"/>
                 <w:rFonts w:ascii="inherit" w:hAnsi="inherit" w:cs="Helvetica"/>
                 <w:color w:val="333333"/>
                 <w:bdr w:val="none" w:sz="0" w:space="0" w:color="auto" w:frame="1"/>
@@ -5679,7 +5565,7 @@
             </w:r>
             <w:r>
               <w:rPr>
-                <w:rStyle w:val="Zwaar"/>
+                <w:rStyle w:val="Strong"/>
                 <w:rFonts w:ascii="inherit" w:hAnsi="inherit" w:cs="Helvetica"/>
                 <w:color w:val="333333"/>
                 <w:bdr w:val="none" w:sz="0" w:space="0" w:color="auto" w:frame="1"/>
@@ -5790,7 +5676,7 @@
             </w:pPr>
             <w:r>
               <w:rPr>
-                <w:rStyle w:val="Zwaar"/>
+                <w:rStyle w:val="Strong"/>
                 <w:rFonts w:ascii="inherit" w:hAnsi="inherit" w:cs="Helvetica"/>
                 <w:color w:val="333333"/>
                 <w:bdr w:val="none" w:sz="0" w:space="0" w:color="auto" w:frame="1"/>
@@ -5799,7 +5685,7 @@
             </w:r>
             <w:r>
               <w:rPr>
-                <w:rStyle w:val="Zwaar"/>
+                <w:rStyle w:val="Strong"/>
                 <w:rFonts w:ascii="inherit" w:hAnsi="inherit" w:cs="Helvetica"/>
                 <w:color w:val="333333"/>
                 <w:bdr w:val="none" w:sz="0" w:space="0" w:color="auto" w:frame="1"/>
@@ -5877,7 +5763,7 @@
             <w:pPr>
               <w:spacing w:line="360" w:lineRule="atLeast"/>
               <w:rPr>
-                <w:rStyle w:val="Zwaar"/>
+                <w:rStyle w:val="Strong"/>
                 <w:rFonts w:ascii="inherit" w:hAnsi="inherit" w:cs="Helvetica"/>
                 <w:color w:val="333333"/>
                 <w:bdr w:val="none" w:sz="0" w:space="0" w:color="auto" w:frame="1"/>
@@ -5886,7 +5772,7 @@
             </w:pPr>
             <w:r>
               <w:rPr>
-                <w:rStyle w:val="Zwaar"/>
+                <w:rStyle w:val="Strong"/>
                 <w:rFonts w:ascii="inherit" w:hAnsi="inherit" w:cs="Helvetica"/>
                 <w:color w:val="333333"/>
                 <w:bdr w:val="none" w:sz="0" w:space="0" w:color="auto" w:frame="1"/>
@@ -5965,7 +5851,7 @@
             </w:pPr>
             <w:r>
               <w:rPr>
-                <w:rStyle w:val="Zwaar"/>
+                <w:rStyle w:val="Strong"/>
                 <w:rFonts w:ascii="inherit" w:hAnsi="inherit" w:cs="Helvetica"/>
                 <w:color w:val="333333"/>
                 <w:bdr w:val="none" w:sz="0" w:space="0" w:color="auto" w:frame="1"/>
@@ -6015,12 +5901,12 @@
     </w:tbl>
     <w:p>
       <w:pPr>
-        <w:pStyle w:val="Normaalweb"/>
+        <w:pStyle w:val="NormalWeb"/>
         <w:shd w:val="clear" w:color="auto" w:fill="FFFFFF"/>
         <w:spacing w:before="0" w:beforeAutospacing="0" w:after="0" w:afterAutospacing="0" w:line="360" w:lineRule="atLeast"/>
         <w:textAlignment w:val="baseline"/>
         <w:rPr>
-          <w:rStyle w:val="Zwaar"/>
+          <w:rStyle w:val="Strong"/>
           <w:rFonts w:ascii="inherit" w:hAnsi="inherit" w:cs="Helvetica"/>
           <w:color w:val="333333"/>
           <w:bdr w:val="none" w:sz="0" w:space="0" w:color="auto" w:frame="1"/>
@@ -6030,7 +5916,7 @@
     </w:p>
     <w:p>
       <w:pPr>
-        <w:pStyle w:val="Normaalweb"/>
+        <w:pStyle w:val="NormalWeb"/>
         <w:shd w:val="clear" w:color="auto" w:fill="FFFFFF"/>
         <w:spacing w:before="0" w:beforeAutospacing="0" w:after="0" w:afterAutospacing="0" w:line="360" w:lineRule="atLeast"/>
         <w:textAlignment w:val="baseline"/>
@@ -6040,7 +5926,7 @@
       </w:pPr>
       <w:r>
         <w:rPr>
-          <w:rStyle w:val="Zwaar"/>
+          <w:rStyle w:val="Strong"/>
           <w:rFonts w:ascii="inherit" w:hAnsi="inherit" w:cs="Helvetica"/>
           <w:color w:val="333333"/>
           <w:bdr w:val="none" w:sz="0" w:space="0" w:color="auto" w:frame="1"/>
@@ -6138,16 +6024,16 @@
             <v:path o:extrusionok="f" gradientshapeok="t" o:connecttype="rect"/>
             <o:lock v:ext="edit" aspectratio="t"/>
           </v:shapetype>
-          <v:shape id="_x0000_i1025" type="#_x0000_t75" style="width:9in;height:346.8pt" o:ole="">
+          <v:shape id="_x0000_i1025" type="#_x0000_t75" style="width:647.9pt;height:346.95pt" o:ole="">
             <v:imagedata r:id="rId17" o:title=""/>
           </v:shape>
-          <o:OLEObject Type="Embed" ProgID="Visio.Drawing.15" ShapeID="_x0000_i1025" DrawAspect="Content" ObjectID="_1537342923" r:id="rId18"/>
+          <o:OLEObject Type="Embed" ProgID="Visio.Drawing.15" ShapeID="_x0000_i1025" DrawAspect="Content" ObjectID="_1537343898" r:id="rId18"/>
         </w:object>
       </w:r>
     </w:p>
     <w:p>
       <w:pPr>
-        <w:pStyle w:val="Kop1"/>
+        <w:pStyle w:val="Heading1"/>
         <w:rPr>
           <w:lang w:val="nl-NL"/>
         </w:rPr>
@@ -6392,7 +6278,7 @@
     </w:p>
     <w:p>
       <w:pPr>
-        <w:pStyle w:val="Kop1"/>
+        <w:pStyle w:val="Heading1"/>
         <w:rPr>
           <w:lang w:val="nl-NL"/>
         </w:rPr>
@@ -6440,7 +6326,7 @@
     </w:p>
     <w:p>
       <w:pPr>
-        <w:pStyle w:val="Lijstalinea"/>
+        <w:pStyle w:val="ListParagraph"/>
         <w:numPr>
           <w:ilvl w:val="0"/>
           <w:numId w:val="6"/>
@@ -6458,7 +6344,7 @@
     </w:p>
     <w:p>
       <w:pPr>
-        <w:pStyle w:val="Lijstalinea"/>
+        <w:pStyle w:val="ListParagraph"/>
         <w:numPr>
           <w:ilvl w:val="0"/>
           <w:numId w:val="6"/>
@@ -6476,7 +6362,7 @@
     </w:p>
     <w:p>
       <w:pPr>
-        <w:pStyle w:val="Lijstalinea"/>
+        <w:pStyle w:val="ListParagraph"/>
         <w:numPr>
           <w:ilvl w:val="0"/>
           <w:numId w:val="6"/>
@@ -6494,7 +6380,7 @@
     </w:p>
     <w:p>
       <w:pPr>
-        <w:pStyle w:val="Lijstalinea"/>
+        <w:pStyle w:val="ListParagraph"/>
         <w:numPr>
           <w:ilvl w:val="0"/>
           <w:numId w:val="6"/>
@@ -6507,20 +6393,12 @@
         <w:rPr>
           <w:lang w:val="nl-NL"/>
         </w:rPr>
-        <w:t>Opzet van project Github</w:t>
-      </w:r>
-      <w:bookmarkStart w:id="10" w:name="_GoBack"/>
-      <w:bookmarkEnd w:id="10"/>
-      <w:r>
-        <w:rPr>
-          <w:lang w:val="nl-NL"/>
-        </w:rPr>
-        <w:t>.</w:t>
-      </w:r>
-    </w:p>
-    <w:p>
-      <w:pPr>
-        <w:pStyle w:val="Lijstalinea"/>
+        <w:t>Opzet van project Github.</w:t>
+      </w:r>
+    </w:p>
+    <w:p>
+      <w:pPr>
+        <w:pStyle w:val="ListParagraph"/>
         <w:numPr>
           <w:ilvl w:val="0"/>
           <w:numId w:val="6"/>
@@ -6538,7 +6416,7 @@
     </w:p>
     <w:p>
       <w:pPr>
-        <w:pStyle w:val="Lijstalinea"/>
+        <w:pStyle w:val="ListParagraph"/>
         <w:numPr>
           <w:ilvl w:val="0"/>
           <w:numId w:val="6"/>
@@ -6560,6 +6438,120 @@
           <w:lang w:val="nl-NL"/>
         </w:rPr>
       </w:pPr>
+      <w:r>
+        <w:rPr>
+          <w:lang w:val="nl-NL"/>
+        </w:rPr>
+        <w:t>Robbert:</w:t>
+      </w:r>
+    </w:p>
+    <w:p>
+      <w:pPr>
+        <w:pStyle w:val="ListParagraph"/>
+        <w:numPr>
+          <w:ilvl w:val="0"/>
+          <w:numId w:val="9"/>
+        </w:numPr>
+        <w:rPr>
+          <w:lang w:val="nl-NL"/>
+        </w:rPr>
+      </w:pPr>
+      <w:r>
+        <w:rPr>
+          <w:lang w:val="nl-NL"/>
+        </w:rPr>
+        <w:t xml:space="preserve">Bespreken van concept. </w:t>
+      </w:r>
+    </w:p>
+    <w:p>
+      <w:pPr>
+        <w:pStyle w:val="ListParagraph"/>
+        <w:numPr>
+          <w:ilvl w:val="0"/>
+          <w:numId w:val="9"/>
+        </w:numPr>
+        <w:rPr>
+          <w:lang w:val="nl-NL"/>
+        </w:rPr>
+      </w:pPr>
+      <w:r>
+        <w:rPr>
+          <w:lang w:val="nl-NL"/>
+        </w:rPr>
+        <w:t xml:space="preserve">Feedback ontvangen aan de hand van concept </w:t>
+      </w:r>
+    </w:p>
+    <w:p>
+      <w:pPr>
+        <w:pStyle w:val="ListParagraph"/>
+        <w:numPr>
+          <w:ilvl w:val="0"/>
+          <w:numId w:val="9"/>
+        </w:numPr>
+        <w:rPr>
+          <w:lang w:val="nl-NL"/>
+        </w:rPr>
+      </w:pPr>
+      <w:r>
+        <w:rPr>
+          <w:lang w:val="nl-NL"/>
+        </w:rPr>
+        <w:t>Opzet van project Github.</w:t>
+      </w:r>
+    </w:p>
+    <w:p>
+      <w:pPr>
+        <w:pStyle w:val="ListParagraph"/>
+        <w:numPr>
+          <w:ilvl w:val="0"/>
+          <w:numId w:val="9"/>
+        </w:numPr>
+        <w:rPr>
+          <w:lang w:val="nl-NL"/>
+        </w:rPr>
+      </w:pPr>
+      <w:r>
+        <w:rPr>
+          <w:lang w:val="nl-NL"/>
+        </w:rPr>
+        <w:t>Mysql server opgezet</w:t>
+      </w:r>
+    </w:p>
+    <w:p>
+      <w:pPr>
+        <w:pStyle w:val="ListParagraph"/>
+        <w:numPr>
+          <w:ilvl w:val="0"/>
+          <w:numId w:val="9"/>
+        </w:numPr>
+        <w:rPr>
+          <w:lang w:val="nl-NL"/>
+        </w:rPr>
+      </w:pPr>
+      <w:r>
+        <w:rPr>
+          <w:lang w:val="nl-NL"/>
+        </w:rPr>
+        <w:t>Data voor app. geschrapt van marktplaats</w:t>
+      </w:r>
+    </w:p>
+    <w:p>
+      <w:pPr>
+        <w:pStyle w:val="ListParagraph"/>
+        <w:numPr>
+          <w:ilvl w:val="0"/>
+          <w:numId w:val="9"/>
+        </w:numPr>
+        <w:rPr>
+          <w:lang w:val="nl-NL"/>
+        </w:rPr>
+      </w:pPr>
+      <w:r>
+        <w:rPr>
+          <w:lang w:val="nl-NL"/>
+        </w:rPr>
+        <w:t>Geschrapte data in de mysql server geplaatst</w:t>
+      </w:r>
     </w:p>
     <w:p>
       <w:pPr>
@@ -6589,7 +6581,7 @@
     </w:p>
     <w:p>
       <w:pPr>
-        <w:pStyle w:val="Lijstalinea"/>
+        <w:pStyle w:val="ListParagraph"/>
         <w:numPr>
           <w:ilvl w:val="0"/>
           <w:numId w:val="7"/>
@@ -6607,7 +6599,7 @@
     </w:p>
     <w:p>
       <w:pPr>
-        <w:pStyle w:val="Lijstalinea"/>
+        <w:pStyle w:val="ListParagraph"/>
         <w:numPr>
           <w:ilvl w:val="0"/>
           <w:numId w:val="7"/>
@@ -6625,7 +6617,7 @@
     </w:p>
     <w:p>
       <w:pPr>
-        <w:pStyle w:val="Lijstalinea"/>
+        <w:pStyle w:val="ListParagraph"/>
         <w:numPr>
           <w:ilvl w:val="0"/>
           <w:numId w:val="7"/>
@@ -6643,7 +6635,7 @@
     </w:p>
     <w:p>
       <w:pPr>
-        <w:pStyle w:val="Lijstalinea"/>
+        <w:pStyle w:val="ListParagraph"/>
         <w:numPr>
           <w:ilvl w:val="0"/>
           <w:numId w:val="7"/>
@@ -6661,7 +6653,7 @@
     </w:p>
     <w:p>
       <w:pPr>
-        <w:pStyle w:val="Lijstalinea"/>
+        <w:pStyle w:val="ListParagraph"/>
         <w:numPr>
           <w:ilvl w:val="0"/>
           <w:numId w:val="7"/>
@@ -6679,7 +6671,7 @@
     </w:p>
     <w:p>
       <w:pPr>
-        <w:pStyle w:val="Lijstalinea"/>
+        <w:pStyle w:val="ListParagraph"/>
         <w:numPr>
           <w:ilvl w:val="0"/>
           <w:numId w:val="7"/>
@@ -6694,6 +6686,154 @@
         </w:rPr>
         <w:t>Onderzoek gedaan naar Shakefunction in android.</w:t>
       </w:r>
+    </w:p>
+    <w:p>
+      <w:pPr>
+        <w:rPr>
+          <w:lang w:val="nl-NL"/>
+        </w:rPr>
+      </w:pPr>
+      <w:r>
+        <w:rPr>
+          <w:lang w:val="nl-NL"/>
+        </w:rPr>
+        <w:t>Robbert:</w:t>
+      </w:r>
+    </w:p>
+    <w:p>
+      <w:pPr>
+        <w:pStyle w:val="ListParagraph"/>
+        <w:numPr>
+          <w:ilvl w:val="0"/>
+          <w:numId w:val="8"/>
+        </w:numPr>
+        <w:rPr>
+          <w:lang w:val="nl-NL"/>
+        </w:rPr>
+      </w:pPr>
+      <w:r>
+        <w:rPr>
+          <w:lang w:val="nl-NL"/>
+        </w:rPr>
+        <w:t>Concept documentatie bijgewerkt.</w:t>
+      </w:r>
+    </w:p>
+    <w:p>
+      <w:pPr>
+        <w:pStyle w:val="ListParagraph"/>
+        <w:numPr>
+          <w:ilvl w:val="0"/>
+          <w:numId w:val="8"/>
+        </w:numPr>
+        <w:rPr>
+          <w:lang w:val="nl-NL"/>
+        </w:rPr>
+      </w:pPr>
+      <w:r>
+        <w:rPr>
+          <w:lang w:val="nl-NL"/>
+        </w:rPr>
+        <w:t>Lay-out opgezet van de app.</w:t>
+      </w:r>
+    </w:p>
+    <w:p>
+      <w:pPr>
+        <w:pStyle w:val="ListParagraph"/>
+        <w:numPr>
+          <w:ilvl w:val="0"/>
+          <w:numId w:val="8"/>
+        </w:numPr>
+        <w:rPr>
+          <w:lang w:val="nl-NL"/>
+        </w:rPr>
+      </w:pPr>
+      <w:r>
+        <w:rPr>
+          <w:lang w:val="nl-NL"/>
+        </w:rPr>
+        <w:t>Zoekfunctie invoeren en zoeken daarop naar producten.</w:t>
+      </w:r>
+    </w:p>
+    <w:p>
+      <w:pPr>
+        <w:pStyle w:val="ListParagraph"/>
+        <w:numPr>
+          <w:ilvl w:val="0"/>
+          <w:numId w:val="8"/>
+        </w:numPr>
+        <w:rPr>
+          <w:lang w:val="nl-NL"/>
+        </w:rPr>
+      </w:pPr>
+      <w:r>
+        <w:rPr>
+          <w:lang w:val="nl-NL"/>
+        </w:rPr>
+        <w:t xml:space="preserve">Via PHP dynamisch JSON genereren </w:t>
+      </w:r>
+    </w:p>
+    <w:p>
+      <w:pPr>
+        <w:pStyle w:val="ListParagraph"/>
+        <w:numPr>
+          <w:ilvl w:val="0"/>
+          <w:numId w:val="8"/>
+        </w:numPr>
+        <w:rPr>
+          <w:lang w:val="nl-NL"/>
+        </w:rPr>
+      </w:pPr>
+      <w:r>
+        <w:rPr>
+          <w:lang w:val="nl-NL"/>
+        </w:rPr>
+        <w:t>JSON encoder gerepareerd</w:t>
+      </w:r>
+    </w:p>
+    <w:p>
+      <w:pPr>
+        <w:pStyle w:val="ListParagraph"/>
+        <w:numPr>
+          <w:ilvl w:val="0"/>
+          <w:numId w:val="8"/>
+        </w:numPr>
+        <w:rPr>
+          <w:lang w:val="nl-NL"/>
+        </w:rPr>
+      </w:pPr>
+      <w:r>
+        <w:rPr>
+          <w:lang w:val="nl-NL"/>
+        </w:rPr>
+        <w:t xml:space="preserve">Custom range sliders toegevoegd </w:t>
+      </w:r>
+    </w:p>
+    <w:p>
+      <w:pPr>
+        <w:pStyle w:val="ListParagraph"/>
+        <w:numPr>
+          <w:ilvl w:val="0"/>
+          <w:numId w:val="8"/>
+        </w:numPr>
+        <w:rPr>
+          <w:lang w:val="nl-NL"/>
+        </w:rPr>
+      </w:pPr>
+      <w:r>
+        <w:rPr>
+          <w:lang w:val="nl-NL"/>
+        </w:rPr>
+        <w:t>Zoekwaardes doorgeven naar artikel pagina</w:t>
+      </w:r>
+      <w:bookmarkStart w:id="10" w:name="_GoBack"/>
+      <w:bookmarkEnd w:id="10"/>
+    </w:p>
+    <w:p>
+      <w:pPr>
+        <w:rPr>
+          <w:lang w:val="nl-NL"/>
+        </w:rPr>
+      </w:pPr>
     </w:p>
     <w:sectPr>
       <w:pgSz w:w="12240" w:h="15840"/>
@@ -6708,8 +6848,8 @@
 </file>
 
 <file path=word/numbering.xml><?xml version="1.0" encoding="utf-8"?>
-<w:numbering xmlns:wpc="http://schemas.microsoft.com/office/word/2010/wordprocessingCanvas" xmlns:cx="http://schemas.microsoft.com/office/drawing/2014/chartex" xmlns:cx1="http://schemas.microsoft.com/office/drawing/2015/9/8/chartex" xmlns:cx2="http://schemas.microsoft.com/office/drawing/2015/10/21/chartex" xmlns:mc="http://schemas.openxmlformats.org/markup-compatibility/2006" xmlns:o="urn:schemas-microsoft-com:office:office" xmlns:r="http://schemas.openxmlformats.org/officeDocument/2006/relationships" xmlns:m="http://schemas.openxmlformats.org/officeDocument/2006/math" xmlns:v="urn:schemas-microsoft-com:vml" xmlns:wp14="http://schemas.microsoft.com/office/word/2010/wordprocessingDrawing" xmlns:wp="http://schemas.openxmlformats.org/drawingml/2006/wordprocessingDrawing" xmlns:w10="urn:schemas-microsoft-com:office:word" xmlns:w="http://schemas.openxmlformats.org/wordprocessingml/2006/main" xmlns:w14="http://schemas.microsoft.com/office/word/2010/wordml" xmlns:w15="http://schemas.microsoft.com/office/word/2012/wordml" xmlns:w16se="http://schemas.microsoft.com/office/word/2015/wordml/symex" xmlns:wpg="http://schemas.microsoft.com/office/word/2010/wordprocessingGroup" xmlns:wpi="http://schemas.microsoft.com/office/word/2010/wordprocessingInk" xmlns:wne="http://schemas.microsoft.com/office/word/2006/wordml" xmlns:wps="http://schemas.microsoft.com/office/word/2010/wordprocessingShape" mc:Ignorable="w14 w15 w16se wp14">
-  <w:abstractNum w:abstractNumId="0" w15:restartNumberingAfterBreak="0">
+<w:numbering xmlns:wpc="http://schemas.microsoft.com/office/word/2010/wordprocessingCanvas" xmlns:mc="http://schemas.openxmlformats.org/markup-compatibility/2006" xmlns:o="urn:schemas-microsoft-com:office:office" xmlns:r="http://schemas.openxmlformats.org/officeDocument/2006/relationships" xmlns:m="http://schemas.openxmlformats.org/officeDocument/2006/math" xmlns:v="urn:schemas-microsoft-com:vml" xmlns:wp14="http://schemas.microsoft.com/office/word/2010/wordprocessingDrawing" xmlns:wp="http://schemas.openxmlformats.org/drawingml/2006/wordprocessingDrawing" xmlns:w10="urn:schemas-microsoft-com:office:word" xmlns:w="http://schemas.openxmlformats.org/wordprocessingml/2006/main" xmlns:w14="http://schemas.microsoft.com/office/word/2010/wordml" xmlns:w15="http://schemas.microsoft.com/office/word/2012/wordml" xmlns:wpg="http://schemas.microsoft.com/office/word/2010/wordprocessingGroup" xmlns:wpi="http://schemas.microsoft.com/office/word/2010/wordprocessingInk" xmlns:wne="http://schemas.microsoft.com/office/word/2006/wordml" xmlns:wps="http://schemas.microsoft.com/office/word/2010/wordprocessingShape" mc:Ignorable="w14 w15 wp14">
+  <w:abstractNum w:abstractNumId="0">
     <w:nsid w:val="0B3233CD"/>
     <w:multiLevelType w:val="hybridMultilevel"/>
     <w:tmpl w:val="57FCB63E"/>
@@ -6798,7 +6938,7 @@
       </w:pPr>
     </w:lvl>
   </w:abstractNum>
-  <w:abstractNum w:abstractNumId="1" w15:restartNumberingAfterBreak="0">
+  <w:abstractNum w:abstractNumId="1">
     <w:nsid w:val="1A6F3A7A"/>
     <w:multiLevelType w:val="hybridMultilevel"/>
     <w:tmpl w:val="16F86EA0"/>
@@ -6911,7 +7051,120 @@
       </w:rPr>
     </w:lvl>
   </w:abstractNum>
-  <w:abstractNum w:abstractNumId="2" w15:restartNumberingAfterBreak="0">
+  <w:abstractNum w:abstractNumId="2">
+    <w:nsid w:val="2A6343E8"/>
+    <w:multiLevelType w:val="hybridMultilevel"/>
+    <w:tmpl w:val="A9884C46"/>
+    <w:lvl w:ilvl="0" w:tplc="04090001">
+      <w:start w:val="1"/>
+      <w:numFmt w:val="bullet"/>
+      <w:lvlText w:val=""/>
+      <w:lvlJc w:val="left"/>
+      <w:pPr>
+        <w:ind w:left="720" w:hanging="360"/>
+      </w:pPr>
+      <w:rPr>
+        <w:rFonts w:ascii="Symbol" w:hAnsi="Symbol" w:hint="default"/>
+      </w:rPr>
+    </w:lvl>
+    <w:lvl w:ilvl="1" w:tplc="04090003" w:tentative="1">
+      <w:start w:val="1"/>
+      <w:numFmt w:val="bullet"/>
+      <w:lvlText w:val="o"/>
+      <w:lvlJc w:val="left"/>
+      <w:pPr>
+        <w:ind w:left="1440" w:hanging="360"/>
+      </w:pPr>
+      <w:rPr>
+        <w:rFonts w:ascii="Courier New" w:hAnsi="Courier New" w:cs="Courier New" w:hint="default"/>
+      </w:rPr>
+    </w:lvl>
+    <w:lvl w:ilvl="2" w:tplc="04090005" w:tentative="1">
+      <w:start w:val="1"/>
+      <w:numFmt w:val="bullet"/>
+      <w:lvlText w:val=""/>
+      <w:lvlJc w:val="left"/>
+      <w:pPr>
+        <w:ind w:left="2160" w:hanging="360"/>
+      </w:pPr>
+      <w:rPr>
+        <w:rFonts w:ascii="Wingdings" w:hAnsi="Wingdings" w:hint="default"/>
+      </w:rPr>
+    </w:lvl>
+    <w:lvl w:ilvl="3" w:tplc="04090001" w:tentative="1">
+      <w:start w:val="1"/>
+      <w:numFmt w:val="bullet"/>
+      <w:lvlText w:val=""/>
+      <w:lvlJc w:val="left"/>
+      <w:pPr>
+        <w:ind w:left="2880" w:hanging="360"/>
+      </w:pPr>
+      <w:rPr>
+        <w:rFonts w:ascii="Symbol" w:hAnsi="Symbol" w:hint="default"/>
+      </w:rPr>
+    </w:lvl>
+    <w:lvl w:ilvl="4" w:tplc="04090003" w:tentative="1">
+      <w:start w:val="1"/>
+      <w:numFmt w:val="bullet"/>
+      <w:lvlText w:val="o"/>
+      <w:lvlJc w:val="left"/>
+      <w:pPr>
+        <w:ind w:left="3600" w:hanging="360"/>
+      </w:pPr>
+      <w:rPr>
+        <w:rFonts w:ascii="Courier New" w:hAnsi="Courier New" w:cs="Courier New" w:hint="default"/>
+      </w:rPr>
+    </w:lvl>
+    <w:lvl w:ilvl="5" w:tplc="04090005" w:tentative="1">
+      <w:start w:val="1"/>
+      <w:numFmt w:val="bullet"/>
+      <w:lvlText w:val=""/>
+      <w:lvlJc w:val="left"/>
+      <w:pPr>
+        <w:ind w:left="4320" w:hanging="360"/>
+      </w:pPr>
+      <w:rPr>
+        <w:rFonts w:ascii="Wingdings" w:hAnsi="Wingdings" w:hint="default"/>
+      </w:rPr>
+    </w:lvl>
+    <w:lvl w:ilvl="6" w:tplc="04090001" w:tentative="1">
+      <w:start w:val="1"/>
+      <w:numFmt w:val="bullet"/>
+      <w:lvlText w:val=""/>
+      <w:lvlJc w:val="left"/>
+      <w:pPr>
+        <w:ind w:left="5040" w:hanging="360"/>
+      </w:pPr>
+      <w:rPr>
+        <w:rFonts w:ascii="Symbol" w:hAnsi="Symbol" w:hint="default"/>
+      </w:rPr>
+    </w:lvl>
+    <w:lvl w:ilvl="7" w:tplc="04090003" w:tentative="1">
+      <w:start w:val="1"/>
+      <w:numFmt w:val="bullet"/>
+      <w:lvlText w:val="o"/>
+      <w:lvlJc w:val="left"/>
+      <w:pPr>
+        <w:ind w:left="5760" w:hanging="360"/>
+      </w:pPr>
+      <w:rPr>
+        <w:rFonts w:ascii="Courier New" w:hAnsi="Courier New" w:cs="Courier New" w:hint="default"/>
+      </w:rPr>
+    </w:lvl>
+    <w:lvl w:ilvl="8" w:tplc="04090005" w:tentative="1">
+      <w:start w:val="1"/>
+      <w:numFmt w:val="bullet"/>
+      <w:lvlText w:val=""/>
+      <w:lvlJc w:val="left"/>
+      <w:pPr>
+        <w:ind w:left="6480" w:hanging="360"/>
+      </w:pPr>
+      <w:rPr>
+        <w:rFonts w:ascii="Wingdings" w:hAnsi="Wingdings" w:hint="default"/>
+      </w:rPr>
+    </w:lvl>
+  </w:abstractNum>
+  <w:abstractNum w:abstractNumId="3">
     <w:nsid w:val="384E4EDE"/>
     <w:multiLevelType w:val="hybridMultilevel"/>
     <w:tmpl w:val="9FAC29B0"/>
@@ -7024,7 +7277,7 @@
       </w:rPr>
     </w:lvl>
   </w:abstractNum>
-  <w:abstractNum w:abstractNumId="3" w15:restartNumberingAfterBreak="0">
+  <w:abstractNum w:abstractNumId="4">
     <w:nsid w:val="3D9B1B21"/>
     <w:multiLevelType w:val="multilevel"/>
     <w:tmpl w:val="EBD6F304"/>
@@ -7173,7 +7426,7 @@
       </w:rPr>
     </w:lvl>
   </w:abstractNum>
-  <w:abstractNum w:abstractNumId="4" w15:restartNumberingAfterBreak="0">
+  <w:abstractNum w:abstractNumId="5">
     <w:nsid w:val="5E524BE8"/>
     <w:multiLevelType w:val="hybridMultilevel"/>
     <w:tmpl w:val="76622FE6"/>
@@ -7286,7 +7539,7 @@
       </w:rPr>
     </w:lvl>
   </w:abstractNum>
-  <w:abstractNum w:abstractNumId="5" w15:restartNumberingAfterBreak="0">
+  <w:abstractNum w:abstractNumId="6">
     <w:nsid w:val="6EB90109"/>
     <w:multiLevelType w:val="hybridMultilevel"/>
     <w:tmpl w:val="037E70D8"/>
@@ -7399,7 +7652,120 @@
       </w:rPr>
     </w:lvl>
   </w:abstractNum>
-  <w:abstractNum w:abstractNumId="6" w15:restartNumberingAfterBreak="0">
+  <w:abstractNum w:abstractNumId="7">
+    <w:nsid w:val="7374079D"/>
+    <w:multiLevelType w:val="hybridMultilevel"/>
+    <w:tmpl w:val="A70C137C"/>
+    <w:lvl w:ilvl="0" w:tplc="04090001">
+      <w:start w:val="1"/>
+      <w:numFmt w:val="bullet"/>
+      <w:lvlText w:val=""/>
+      <w:lvlJc w:val="left"/>
+      <w:pPr>
+        <w:ind w:left="720" w:hanging="360"/>
+      </w:pPr>
+      <w:rPr>
+        <w:rFonts w:ascii="Symbol" w:hAnsi="Symbol" w:hint="default"/>
+      </w:rPr>
+    </w:lvl>
+    <w:lvl w:ilvl="1" w:tplc="04090003" w:tentative="1">
+      <w:start w:val="1"/>
+      <w:numFmt w:val="bullet"/>
+      <w:lvlText w:val="o"/>
+      <w:lvlJc w:val="left"/>
+      <w:pPr>
+        <w:ind w:left="1440" w:hanging="360"/>
+      </w:pPr>
+      <w:rPr>
+        <w:rFonts w:ascii="Courier New" w:hAnsi="Courier New" w:cs="Courier New" w:hint="default"/>
+      </w:rPr>
+    </w:lvl>
+    <w:lvl w:ilvl="2" w:tplc="04090005" w:tentative="1">
+      <w:start w:val="1"/>
+      <w:numFmt w:val="bullet"/>
+      <w:lvlText w:val=""/>
+      <w:lvlJc w:val="left"/>
+      <w:pPr>
+        <w:ind w:left="2160" w:hanging="360"/>
+      </w:pPr>
+      <w:rPr>
+        <w:rFonts w:ascii="Wingdings" w:hAnsi="Wingdings" w:hint="default"/>
+      </w:rPr>
+    </w:lvl>
+    <w:lvl w:ilvl="3" w:tplc="04090001" w:tentative="1">
+      <w:start w:val="1"/>
+      <w:numFmt w:val="bullet"/>
+      <w:lvlText w:val=""/>
+      <w:lvlJc w:val="left"/>
+      <w:pPr>
+        <w:ind w:left="2880" w:hanging="360"/>
+      </w:pPr>
+      <w:rPr>
+        <w:rFonts w:ascii="Symbol" w:hAnsi="Symbol" w:hint="default"/>
+      </w:rPr>
+    </w:lvl>
+    <w:lvl w:ilvl="4" w:tplc="04090003" w:tentative="1">
+      <w:start w:val="1"/>
+      <w:numFmt w:val="bullet"/>
+      <w:lvlText w:val="o"/>
+      <w:lvlJc w:val="left"/>
+      <w:pPr>
+        <w:ind w:left="3600" w:hanging="360"/>
+      </w:pPr>
+      <w:rPr>
+        <w:rFonts w:ascii="Courier New" w:hAnsi="Courier New" w:cs="Courier New" w:hint="default"/>
+      </w:rPr>
+    </w:lvl>
+    <w:lvl w:ilvl="5" w:tplc="04090005" w:tentative="1">
+      <w:start w:val="1"/>
+      <w:numFmt w:val="bullet"/>
+      <w:lvlText w:val=""/>
+      <w:lvlJc w:val="left"/>
+      <w:pPr>
+        <w:ind w:left="4320" w:hanging="360"/>
+      </w:pPr>
+      <w:rPr>
+        <w:rFonts w:ascii="Wingdings" w:hAnsi="Wingdings" w:hint="default"/>
+      </w:rPr>
+    </w:lvl>
+    <w:lvl w:ilvl="6" w:tplc="04090001" w:tentative="1">
+      <w:start w:val="1"/>
+      <w:numFmt w:val="bullet"/>
+      <w:lvlText w:val=""/>
+      <w:lvlJc w:val="left"/>
+      <w:pPr>
+        <w:ind w:left="5040" w:hanging="360"/>
+      </w:pPr>
+      <w:rPr>
+        <w:rFonts w:ascii="Symbol" w:hAnsi="Symbol" w:hint="default"/>
+      </w:rPr>
+    </w:lvl>
+    <w:lvl w:ilvl="7" w:tplc="04090003" w:tentative="1">
+      <w:start w:val="1"/>
+      <w:numFmt w:val="bullet"/>
+      <w:lvlText w:val="o"/>
+      <w:lvlJc w:val="left"/>
+      <w:pPr>
+        <w:ind w:left="5760" w:hanging="360"/>
+      </w:pPr>
+      <w:rPr>
+        <w:rFonts w:ascii="Courier New" w:hAnsi="Courier New" w:cs="Courier New" w:hint="default"/>
+      </w:rPr>
+    </w:lvl>
+    <w:lvl w:ilvl="8" w:tplc="04090005" w:tentative="1">
+      <w:start w:val="1"/>
+      <w:numFmt w:val="bullet"/>
+      <w:lvlText w:val=""/>
+      <w:lvlJc w:val="left"/>
+      <w:pPr>
+        <w:ind w:left="6480" w:hanging="360"/>
+      </w:pPr>
+      <w:rPr>
+        <w:rFonts w:ascii="Wingdings" w:hAnsi="Wingdings" w:hint="default"/>
+      </w:rPr>
+    </w:lvl>
+  </w:abstractNum>
+  <w:abstractNum w:abstractNumId="8">
     <w:nsid w:val="7FE25231"/>
     <w:multiLevelType w:val="hybridMultilevel"/>
     <w:tmpl w:val="C4A47160"/>
@@ -7513,31 +7879,37 @@
     </w:lvl>
   </w:abstractNum>
   <w:num w:numId="1">
-    <w:abstractNumId w:val="5"/>
+    <w:abstractNumId w:val="6"/>
   </w:num>
   <w:num w:numId="2">
     <w:abstractNumId w:val="0"/>
   </w:num>
   <w:num w:numId="3">
-    <w:abstractNumId w:val="2"/>
+    <w:abstractNumId w:val="3"/>
   </w:num>
   <w:num w:numId="4">
-    <w:abstractNumId w:val="6"/>
+    <w:abstractNumId w:val="8"/>
   </w:num>
   <w:num w:numId="5">
-    <w:abstractNumId w:val="3"/>
+    <w:abstractNumId w:val="4"/>
   </w:num>
   <w:num w:numId="6">
     <w:abstractNumId w:val="1"/>
   </w:num>
   <w:num w:numId="7">
-    <w:abstractNumId w:val="4"/>
+    <w:abstractNumId w:val="5"/>
+  </w:num>
+  <w:num w:numId="8">
+    <w:abstractNumId w:val="7"/>
+  </w:num>
+  <w:num w:numId="9">
+    <w:abstractNumId w:val="2"/>
   </w:num>
 </w:numbering>
 </file>
 
 <file path=word/styles.xml><?xml version="1.0" encoding="utf-8"?>
-<w:styles xmlns:mc="http://schemas.openxmlformats.org/markup-compatibility/2006" xmlns:r="http://schemas.openxmlformats.org/officeDocument/2006/relationships" xmlns:w="http://schemas.openxmlformats.org/wordprocessingml/2006/main" xmlns:w14="http://schemas.microsoft.com/office/word/2010/wordml" xmlns:w15="http://schemas.microsoft.com/office/word/2012/wordml" xmlns:w16se="http://schemas.microsoft.com/office/word/2015/wordml/symex" mc:Ignorable="w14 w15 w16se">
+<w:styles xmlns:mc="http://schemas.openxmlformats.org/markup-compatibility/2006" xmlns:r="http://schemas.openxmlformats.org/officeDocument/2006/relationships" xmlns:w="http://schemas.openxmlformats.org/wordprocessingml/2006/main" xmlns:w14="http://schemas.microsoft.com/office/word/2010/wordml" xmlns:w15="http://schemas.microsoft.com/office/word/2012/wordml" mc:Ignorable="w14 w15">
   <w:docDefaults>
     <w:rPrDefault>
       <w:rPr>
@@ -7553,7 +7925,7 @@
       </w:pPr>
     </w:pPrDefault>
   </w:docDefaults>
-  <w:latentStyles w:defLockedState="0" w:defUIPriority="99" w:defSemiHidden="0" w:defUnhideWhenUsed="0" w:defQFormat="0" w:count="373">
+  <w:latentStyles w:defLockedState="0" w:defUIPriority="99" w:defSemiHidden="0" w:defUnhideWhenUsed="0" w:defQFormat="0" w:count="371">
     <w:lsdException w:name="Normal" w:uiPriority="0" w:qFormat="1"/>
     <w:lsdException w:name="heading 1" w:uiPriority="9" w:qFormat="1"/>
     <w:lsdException w:name="heading 2" w:semiHidden="1" w:uiPriority="9" w:unhideWhenUsed="1" w:qFormat="1"/>
@@ -7659,6 +8031,7 @@
     <w:lsdException w:name="HTML Sample" w:semiHidden="1" w:unhideWhenUsed="1"/>
     <w:lsdException w:name="HTML Typewriter" w:semiHidden="1" w:unhideWhenUsed="1"/>
     <w:lsdException w:name="HTML Variable" w:semiHidden="1" w:unhideWhenUsed="1"/>
+    <w:lsdException w:name="Normal Table" w:semiHidden="1" w:unhideWhenUsed="1"/>
     <w:lsdException w:name="annotation subject" w:semiHidden="1" w:unhideWhenUsed="1"/>
     <w:lsdException w:name="No List" w:semiHidden="1" w:unhideWhenUsed="1"/>
     <w:lsdException w:name="Outline List 1" w:semiHidden="1" w:unhideWhenUsed="1"/>
@@ -7704,9 +8077,11 @@
     <w:lsdException w:name="Table Subtle 1" w:semiHidden="1" w:unhideWhenUsed="1"/>
     <w:lsdException w:name="Table Subtle 2" w:semiHidden="1" w:unhideWhenUsed="1"/>
     <w:lsdException w:name="Table Web 1" w:semiHidden="1" w:unhideWhenUsed="1"/>
+    <w:lsdException w:name="Table Web 2" w:semiHidden="1" w:unhideWhenUsed="1"/>
     <w:lsdException w:name="Table Web 3" w:semiHidden="1" w:unhideWhenUsed="1"/>
     <w:lsdException w:name="Balloon Text" w:semiHidden="1" w:unhideWhenUsed="1"/>
     <w:lsdException w:name="Table Grid" w:uiPriority="39"/>
+    <w:lsdException w:name="Table Theme" w:semiHidden="1" w:unhideWhenUsed="1"/>
     <w:lsdException w:name="Placeholder Text" w:semiHidden="1"/>
     <w:lsdException w:name="No Spacing" w:uiPriority="1" w:qFormat="1"/>
     <w:lsdException w:name="Light Shading" w:uiPriority="60"/>
@@ -7922,18 +8297,16 @@
     <w:lsdException w:name="List Table 5 Dark Accent 6" w:uiPriority="50"/>
     <w:lsdException w:name="List Table 6 Colorful Accent 6" w:uiPriority="51"/>
     <w:lsdException w:name="List Table 7 Colorful Accent 6" w:uiPriority="52"/>
-    <w:lsdException w:name="Mention" w:semiHidden="1" w:unhideWhenUsed="1"/>
-    <w:lsdException w:name="Smart Hyperlink" w:semiHidden="1" w:unhideWhenUsed="1"/>
   </w:latentStyles>
-  <w:style w:type="paragraph" w:default="1" w:styleId="Standaard">
+  <w:style w:type="paragraph" w:default="1" w:styleId="Normal">
     <w:name w:val="Normal"/>
     <w:qFormat/>
   </w:style>
-  <w:style w:type="paragraph" w:styleId="Kop1">
+  <w:style w:type="paragraph" w:styleId="Heading1">
     <w:name w:val="heading 1"/>
-    <w:basedOn w:val="Standaard"/>
-    <w:next w:val="Standaard"/>
-    <w:link w:val="Kop1Char"/>
+    <w:basedOn w:val="Normal"/>
+    <w:next w:val="Normal"/>
+    <w:link w:val="Heading1Char"/>
     <w:uiPriority w:val="9"/>
     <w:qFormat/>
     <w:rsid w:val="00392EE3"/>
@@ -7950,11 +8323,11 @@
       <w:szCs w:val="32"/>
     </w:rPr>
   </w:style>
-  <w:style w:type="paragraph" w:styleId="Kop2">
+  <w:style w:type="paragraph" w:styleId="Heading2">
     <w:name w:val="heading 2"/>
-    <w:basedOn w:val="Standaard"/>
-    <w:next w:val="Standaard"/>
-    <w:link w:val="Kop2Char"/>
+    <w:basedOn w:val="Normal"/>
+    <w:next w:val="Normal"/>
+    <w:link w:val="Heading2Char"/>
     <w:uiPriority w:val="9"/>
     <w:unhideWhenUsed/>
     <w:qFormat/>
@@ -7972,11 +8345,11 @@
       <w:szCs w:val="26"/>
     </w:rPr>
   </w:style>
-  <w:style w:type="paragraph" w:styleId="Kop4">
+  <w:style w:type="paragraph" w:styleId="Heading4">
     <w:name w:val="heading 4"/>
-    <w:basedOn w:val="Standaard"/>
-    <w:next w:val="Standaard"/>
-    <w:link w:val="Kop4Char"/>
+    <w:basedOn w:val="Normal"/>
+    <w:next w:val="Normal"/>
+    <w:link w:val="Heading4Char"/>
     <w:uiPriority w:val="9"/>
     <w:semiHidden/>
     <w:unhideWhenUsed/>
@@ -7995,13 +8368,13 @@
       <w:color w:val="2E74B5" w:themeColor="accent1" w:themeShade="BF"/>
     </w:rPr>
   </w:style>
-  <w:style w:type="character" w:default="1" w:styleId="Standaardalinea-lettertype">
+  <w:style w:type="character" w:default="1" w:styleId="DefaultParagraphFont">
     <w:name w:val="Default Paragraph Font"/>
     <w:uiPriority w:val="1"/>
     <w:semiHidden/>
     <w:unhideWhenUsed/>
   </w:style>
-  <w:style w:type="table" w:default="1" w:styleId="Standaardtabel">
+  <w:style w:type="table" w:default="1" w:styleId="TableNormal">
     <w:name w:val="Normal Table"/>
     <w:uiPriority w:val="99"/>
     <w:semiHidden/>
@@ -8016,15 +8389,15 @@
       </w:tblCellMar>
     </w:tblPr>
   </w:style>
-  <w:style w:type="numbering" w:default="1" w:styleId="Geenlijst">
+  <w:style w:type="numbering" w:default="1" w:styleId="NoList">
     <w:name w:val="No List"/>
     <w:uiPriority w:val="99"/>
     <w:semiHidden/>
     <w:unhideWhenUsed/>
   </w:style>
-  <w:style w:type="paragraph" w:styleId="Lijstalinea">
+  <w:style w:type="paragraph" w:styleId="ListParagraph">
     <w:name w:val="List Paragraph"/>
-    <w:basedOn w:val="Standaard"/>
+    <w:basedOn w:val="Normal"/>
     <w:uiPriority w:val="34"/>
     <w:qFormat/>
     <w:rsid w:val="00105E4C"/>
@@ -8033,9 +8406,9 @@
       <w:contextualSpacing/>
     </w:pPr>
   </w:style>
-  <w:style w:type="paragraph" w:styleId="Geenafstand">
+  <w:style w:type="paragraph" w:styleId="NoSpacing">
     <w:name w:val="No Spacing"/>
-    <w:link w:val="GeenafstandChar"/>
+    <w:link w:val="NoSpacingChar"/>
     <w:uiPriority w:val="1"/>
     <w:qFormat/>
     <w:rsid w:val="00392EE3"/>
@@ -8046,20 +8419,20 @@
       <w:rFonts w:eastAsiaTheme="minorEastAsia"/>
     </w:rPr>
   </w:style>
-  <w:style w:type="character" w:customStyle="1" w:styleId="GeenafstandChar">
-    <w:name w:val="Geen afstand Char"/>
-    <w:basedOn w:val="Standaardalinea-lettertype"/>
-    <w:link w:val="Geenafstand"/>
+  <w:style w:type="character" w:customStyle="1" w:styleId="NoSpacingChar">
+    <w:name w:val="No Spacing Char"/>
+    <w:basedOn w:val="DefaultParagraphFont"/>
+    <w:link w:val="NoSpacing"/>
     <w:uiPriority w:val="1"/>
     <w:rsid w:val="00392EE3"/>
     <w:rPr>
       <w:rFonts w:eastAsiaTheme="minorEastAsia"/>
     </w:rPr>
   </w:style>
-  <w:style w:type="character" w:customStyle="1" w:styleId="Kop1Char">
-    <w:name w:val="Kop 1 Char"/>
-    <w:basedOn w:val="Standaardalinea-lettertype"/>
-    <w:link w:val="Kop1"/>
+  <w:style w:type="character" w:customStyle="1" w:styleId="Heading1Char">
+    <w:name w:val="Heading 1 Char"/>
+    <w:basedOn w:val="DefaultParagraphFont"/>
+    <w:link w:val="Heading1"/>
     <w:uiPriority w:val="9"/>
     <w:rsid w:val="00392EE3"/>
     <w:rPr>
@@ -8069,10 +8442,10 @@
       <w:szCs w:val="32"/>
     </w:rPr>
   </w:style>
-  <w:style w:type="paragraph" w:styleId="Kopvaninhoudsopgave">
+  <w:style w:type="paragraph" w:styleId="TOCHeading">
     <w:name w:val="TOC Heading"/>
-    <w:basedOn w:val="Kop1"/>
-    <w:next w:val="Standaard"/>
+    <w:basedOn w:val="Heading1"/>
+    <w:next w:val="Normal"/>
     <w:uiPriority w:val="39"/>
     <w:unhideWhenUsed/>
     <w:qFormat/>
@@ -8081,10 +8454,10 @@
       <w:outlineLvl w:val="9"/>
     </w:pPr>
   </w:style>
-  <w:style w:type="character" w:customStyle="1" w:styleId="Kop2Char">
-    <w:name w:val="Kop 2 Char"/>
-    <w:basedOn w:val="Standaardalinea-lettertype"/>
-    <w:link w:val="Kop2"/>
+  <w:style w:type="character" w:customStyle="1" w:styleId="Heading2Char">
+    <w:name w:val="Heading 2 Char"/>
+    <w:basedOn w:val="DefaultParagraphFont"/>
+    <w:link w:val="Heading2"/>
     <w:uiPriority w:val="9"/>
     <w:rsid w:val="00392EE3"/>
     <w:rPr>
@@ -8094,10 +8467,10 @@
       <w:szCs w:val="26"/>
     </w:rPr>
   </w:style>
-  <w:style w:type="paragraph" w:styleId="Inhopg1">
+  <w:style w:type="paragraph" w:styleId="TOC1">
     <w:name w:val="toc 1"/>
-    <w:basedOn w:val="Standaard"/>
-    <w:next w:val="Standaard"/>
+    <w:basedOn w:val="Normal"/>
+    <w:next w:val="Normal"/>
     <w:autoRedefine/>
     <w:uiPriority w:val="39"/>
     <w:unhideWhenUsed/>
@@ -8108,7 +8481,7 @@
   </w:style>
   <w:style w:type="character" w:styleId="Hyperlink">
     <w:name w:val="Hyperlink"/>
-    <w:basedOn w:val="Standaardalinea-lettertype"/>
+    <w:basedOn w:val="DefaultParagraphFont"/>
     <w:uiPriority w:val="99"/>
     <w:unhideWhenUsed/>
     <w:rsid w:val="00392EE3"/>
@@ -8117,10 +8490,10 @@
       <w:u w:val="single"/>
     </w:rPr>
   </w:style>
-  <w:style w:type="paragraph" w:styleId="Ballontekst">
+  <w:style w:type="paragraph" w:styleId="BalloonText">
     <w:name w:val="Balloon Text"/>
-    <w:basedOn w:val="Standaard"/>
-    <w:link w:val="BallontekstChar"/>
+    <w:basedOn w:val="Normal"/>
+    <w:link w:val="BalloonTextChar"/>
     <w:uiPriority w:val="99"/>
     <w:semiHidden/>
     <w:unhideWhenUsed/>
@@ -8134,10 +8507,10 @@
       <w:szCs w:val="18"/>
     </w:rPr>
   </w:style>
-  <w:style w:type="character" w:customStyle="1" w:styleId="BallontekstChar">
-    <w:name w:val="Ballontekst Char"/>
-    <w:basedOn w:val="Standaardalinea-lettertype"/>
-    <w:link w:val="Ballontekst"/>
+  <w:style w:type="character" w:customStyle="1" w:styleId="BalloonTextChar">
+    <w:name w:val="Balloon Text Char"/>
+    <w:basedOn w:val="DefaultParagraphFont"/>
+    <w:link w:val="BalloonText"/>
     <w:uiPriority w:val="99"/>
     <w:semiHidden/>
     <w:rsid w:val="00392EE3"/>
@@ -8147,10 +8520,10 @@
       <w:szCs w:val="18"/>
     </w:rPr>
   </w:style>
-  <w:style w:type="character" w:customStyle="1" w:styleId="Kop4Char">
-    <w:name w:val="Kop 4 Char"/>
-    <w:basedOn w:val="Standaardalinea-lettertype"/>
-    <w:link w:val="Kop4"/>
+  <w:style w:type="character" w:customStyle="1" w:styleId="Heading4Char">
+    <w:name w:val="Heading 4 Char"/>
+    <w:basedOn w:val="DefaultParagraphFont"/>
+    <w:link w:val="Heading4"/>
     <w:uiPriority w:val="9"/>
     <w:semiHidden/>
     <w:rsid w:val="00E25464"/>
@@ -8161,9 +8534,9 @@
       <w:color w:val="2E74B5" w:themeColor="accent1" w:themeShade="BF"/>
     </w:rPr>
   </w:style>
-  <w:style w:type="character" w:styleId="Zwaar">
+  <w:style w:type="character" w:styleId="Strong">
     <w:name w:val="Strong"/>
-    <w:basedOn w:val="Standaardalinea-lettertype"/>
+    <w:basedOn w:val="DefaultParagraphFont"/>
     <w:uiPriority w:val="22"/>
     <w:qFormat/>
     <w:rsid w:val="00E25464"/>
@@ -8172,9 +8545,9 @@
       <w:bCs/>
     </w:rPr>
   </w:style>
-  <w:style w:type="paragraph" w:styleId="Normaalweb">
+  <w:style w:type="paragraph" w:styleId="NormalWeb">
     <w:name w:val="Normal (Web)"/>
-    <w:basedOn w:val="Standaard"/>
+    <w:basedOn w:val="Normal"/>
     <w:uiPriority w:val="99"/>
     <w:unhideWhenUsed/>
     <w:rsid w:val="00E25464"/>
@@ -8189,7 +8562,7 @@
   </w:style>
   <w:style w:type="character" w:customStyle="1" w:styleId="apple-converted-space">
     <w:name w:val="apple-converted-space"/>
-    <w:basedOn w:val="Standaardalinea-lettertype"/>
+    <w:basedOn w:val="DefaultParagraphFont"/>
     <w:rsid w:val="00E25464"/>
   </w:style>
 </w:styles>
@@ -8480,7 +8853,7 @@
 </file>
 
 <file path=customXml/itemProps2.xml><?xml version="1.0" encoding="utf-8"?>
-<ds:datastoreItem xmlns:ds="http://schemas.openxmlformats.org/officeDocument/2006/customXml" ds:itemID="{02D88984-E3A7-46D5-A2FE-283E8787553C}">
+<ds:datastoreItem xmlns:ds="http://schemas.openxmlformats.org/officeDocument/2006/customXml" ds:itemID="{BECC49D4-B024-42C8-A5DC-54488BAB98E4}">
   <ds:schemaRefs>
     <ds:schemaRef ds:uri="http://schemas.openxmlformats.org/officeDocument/2006/bibliography"/>
   </ds:schemaRefs>

</xml_diff>